<commit_message>
Fixed Days of Week
</commit_message>
<xml_diff>
--- a/Labs/Source/Lab 2 - Regression Models.docx
+++ b/Labs/Source/Lab 2 - Regression Models.docx
@@ -1,6 +1,6 @@
 
 <file path=word/document.xml><?xml version="1.0" encoding="utf-8"?>
-<w:document xmlns:wpc="http://schemas.microsoft.com/office/word/2010/wordprocessingCanvas" xmlns:cx="http://schemas.microsoft.com/office/drawing/2014/chartex" xmlns:cx1="http://schemas.microsoft.com/office/drawing/2015/9/8/chartex" xmlns:cx2="http://schemas.microsoft.com/office/drawing/2015/10/21/chartex" xmlns:cx3="http://schemas.microsoft.com/office/drawing/2016/5/9/chartex" xmlns:cx4="http://schemas.microsoft.com/office/drawing/2016/5/10/chartex" xmlns:cx5="http://schemas.microsoft.com/office/drawing/2016/5/11/chartex" xmlns:cx6="http://schemas.microsoft.com/office/drawing/2016/5/12/chartex" xmlns:cx7="http://schemas.microsoft.com/office/drawing/2016/5/13/chartex" xmlns:cx8="http://schemas.microsoft.com/office/drawing/2016/5/14/chartex" xmlns:mc="http://schemas.openxmlformats.org/markup-compatibility/2006" xmlns:aink="http://schemas.microsoft.com/office/drawing/2016/ink" xmlns:am3d="http://schemas.microsoft.com/office/drawing/2017/model3d" xmlns:o="urn:schemas-microsoft-com:office:office" xmlns:r="http://schemas.openxmlformats.org/officeDocument/2006/relationships" xmlns:m="http://schemas.openxmlformats.org/officeDocument/2006/math" xmlns:v="urn:schemas-microsoft-com:vml" xmlns:wp14="http://schemas.microsoft.com/office/word/2010/wordprocessingDrawing" xmlns:wp="http://schemas.openxmlformats.org/drawingml/2006/wordprocessingDrawing" xmlns:w10="urn:schemas-microsoft-com:office:word" xmlns:w="http://schemas.openxmlformats.org/wordprocessingml/2006/main" xmlns:w14="http://schemas.microsoft.com/office/word/2010/wordml" xmlns:w15="http://schemas.microsoft.com/office/word/2012/wordml" xmlns:w16se="http://schemas.microsoft.com/office/word/2015/wordml/symex" xmlns:wpg="http://schemas.microsoft.com/office/word/2010/wordprocessingGroup" xmlns:wpi="http://schemas.microsoft.com/office/word/2010/wordprocessingInk" xmlns:wne="http://schemas.microsoft.com/office/word/2006/wordml" xmlns:wps="http://schemas.microsoft.com/office/word/2010/wordprocessingShape" mc:Ignorable="w14 w15 w16se wp14">
+<w:document xmlns:wpc="http://schemas.microsoft.com/office/word/2010/wordprocessingCanvas" xmlns:cx="http://schemas.microsoft.com/office/drawing/2014/chartex" xmlns:cx1="http://schemas.microsoft.com/office/drawing/2015/9/8/chartex" xmlns:cx2="http://schemas.microsoft.com/office/drawing/2015/10/21/chartex" xmlns:cx3="http://schemas.microsoft.com/office/drawing/2016/5/9/chartex" xmlns:cx4="http://schemas.microsoft.com/office/drawing/2016/5/10/chartex" xmlns:cx5="http://schemas.microsoft.com/office/drawing/2016/5/11/chartex" xmlns:cx6="http://schemas.microsoft.com/office/drawing/2016/5/12/chartex" xmlns:cx7="http://schemas.microsoft.com/office/drawing/2016/5/13/chartex" xmlns:cx8="http://schemas.microsoft.com/office/drawing/2016/5/14/chartex" xmlns:mc="http://schemas.openxmlformats.org/markup-compatibility/2006" xmlns:aink="http://schemas.microsoft.com/office/drawing/2016/ink" xmlns:am3d="http://schemas.microsoft.com/office/drawing/2017/model3d" xmlns:o="urn:schemas-microsoft-com:office:office" xmlns:r="http://schemas.openxmlformats.org/officeDocument/2006/relationships" xmlns:m="http://schemas.openxmlformats.org/officeDocument/2006/math" xmlns:v="urn:schemas-microsoft-com:vml" xmlns:wp14="http://schemas.microsoft.com/office/word/2010/wordprocessingDrawing" xmlns:wp="http://schemas.openxmlformats.org/drawingml/2006/wordprocessingDrawing" xmlns:w10="urn:schemas-microsoft-com:office:word" xmlns:w="http://schemas.openxmlformats.org/wordprocessingml/2006/main" xmlns:w14="http://schemas.microsoft.com/office/word/2010/wordml" xmlns:w15="http://schemas.microsoft.com/office/word/2012/wordml" xmlns:w16cid="http://schemas.microsoft.com/office/word/2016/wordml/cid" xmlns:w16se="http://schemas.microsoft.com/office/word/2015/wordml/symex" xmlns:wpg="http://schemas.microsoft.com/office/word/2010/wordprocessingGroup" xmlns:wpi="http://schemas.microsoft.com/office/word/2010/wordprocessingInk" xmlns:wne="http://schemas.microsoft.com/office/word/2006/wordml" xmlns:wps="http://schemas.microsoft.com/office/word/2010/wordprocessingShape" mc:Ignorable="w14 w15 w16se w16cid wp14">
   <w:body>
     <w:p>
       <w:pPr>
@@ -1121,7 +1121,14 @@
           <w:rFonts w:ascii="Courier New" w:hAnsi="Courier New" w:cs="Courier New"/>
           <w:sz w:val="20"/>
         </w:rPr>
-        <w:t xml:space="preserve">  ## First day in the dataset is Saturday</w:t>
+        <w:t xml:space="preserve">  ## First day in the dataset is </w:t>
+      </w:r>
+      <w:r>
+        <w:rPr>
+          <w:rFonts w:ascii="Courier New" w:hAnsi="Courier New" w:cs="Courier New"/>
+          <w:sz w:val="20"/>
+        </w:rPr>
+        <w:t>Sunday</w:t>
       </w:r>
     </w:p>
     <w:p>
@@ -1141,6 +1148,7 @@
         <w:t xml:space="preserve">  </w:t>
       </w:r>
       <w:proofErr w:type="spellStart"/>
+      <w:proofErr w:type="gramStart"/>
       <w:r>
         <w:rPr>
           <w:rFonts w:ascii="Courier New" w:hAnsi="Courier New" w:cs="Courier New"/>
@@ -1149,6 +1157,7 @@
         <w:t>data.frame</w:t>
       </w:r>
       <w:proofErr w:type="spellEnd"/>
+      <w:proofErr w:type="gramEnd"/>
       <w:r>
         <w:rPr>
           <w:rFonts w:ascii="Courier New" w:hAnsi="Courier New" w:cs="Courier New"/>
@@ -1362,7 +1371,19 @@
         <w:rPr>
           <w:rFonts w:eastAsia="Times New Roman" w:cs="Segoe UI"/>
         </w:rPr>
-        <w:t>This code creates a data frame that contains the numeric days of the week (0 to 7) and their equivalent names (Sun to Sat)</w:t>
+        <w:t xml:space="preserve">This code creates a data frame that contains the numeric days of the week (0 to </w:t>
+      </w:r>
+      <w:r>
+        <w:rPr>
+          <w:rFonts w:eastAsia="Times New Roman" w:cs="Segoe UI"/>
+        </w:rPr>
+        <w:t>6</w:t>
+      </w:r>
+      <w:r>
+        <w:rPr>
+          <w:rFonts w:eastAsia="Times New Roman" w:cs="Segoe UI"/>
+        </w:rPr>
+        <w:t>) and their equivalent names (Sun to Sat)</w:t>
       </w:r>
     </w:p>
     <w:p>
@@ -2861,7 +2882,14 @@
           <w:rFonts w:ascii="Courier New" w:hAnsi="Courier New" w:cs="Courier New"/>
           <w:sz w:val="20"/>
         </w:rPr>
-        <w:t xml:space="preserve">    ## First day in the dataset is Saturday</w:t>
+        <w:t xml:space="preserve">    ## First day in the dataset is </w:t>
+      </w:r>
+      <w:r>
+        <w:rPr>
+          <w:rFonts w:ascii="Courier New" w:hAnsi="Courier New" w:cs="Courier New"/>
+          <w:sz w:val="20"/>
+        </w:rPr>
+        <w:t>Sunday</w:t>
       </w:r>
     </w:p>
     <w:p>
@@ -2881,6 +2909,7 @@
         <w:t xml:space="preserve">    days = </w:t>
       </w:r>
       <w:proofErr w:type="spellStart"/>
+      <w:proofErr w:type="gramStart"/>
       <w:r>
         <w:rPr>
           <w:rFonts w:ascii="Courier New" w:hAnsi="Courier New" w:cs="Courier New"/>
@@ -2889,6 +2918,7 @@
         <w:t>pd.DataFrame</w:t>
       </w:r>
       <w:proofErr w:type="spellEnd"/>
+      <w:proofErr w:type="gramEnd"/>
       <w:r>
         <w:rPr>
           <w:rFonts w:ascii="Courier New" w:hAnsi="Courier New" w:cs="Courier New"/>
@@ -3119,7 +3149,21 @@
         <w:rPr>
           <w:rFonts w:eastAsia="Times New Roman" w:cs="Segoe UI"/>
         </w:rPr>
-        <w:t>This code creates a data frame that contains the numeric days of the week (0 to 7) and their equivalent names (Sun to Sat)</w:t>
+        <w:t xml:space="preserve">This code creates a data frame that contains the numeric days of the week (0 to </w:t>
+      </w:r>
+      <w:r>
+        <w:rPr>
+          <w:rFonts w:eastAsia="Times New Roman" w:cs="Segoe UI"/>
+        </w:rPr>
+        <w:t>6</w:t>
+      </w:r>
+      <w:bookmarkStart w:id="0" w:name="_GoBack"/>
+      <w:bookmarkEnd w:id="0"/>
+      <w:r>
+        <w:rPr>
+          <w:rFonts w:eastAsia="Times New Roman" w:cs="Segoe UI"/>
+        </w:rPr>
+        <w:t>) and their equivalent names (Sun to Sat)</w:t>
       </w:r>
     </w:p>
     <w:p>
@@ -8646,17 +8690,8 @@
           <w:rFonts w:ascii="Courier New" w:hAnsi="Courier New" w:cs="Courier New"/>
           <w:sz w:val="20"/>
         </w:rPr>
-        <w:t xml:space="preserve"> as </w:t>
-      </w:r>
-      <w:proofErr w:type="spellStart"/>
-      <w:r>
-        <w:rPr>
-          <w:rFonts w:ascii="Courier New" w:hAnsi="Courier New" w:cs="Courier New"/>
-          <w:sz w:val="20"/>
-        </w:rPr>
-        <w:t>plt</w:t>
-      </w:r>
-      <w:proofErr w:type="spellEnd"/>
+        <w:t xml:space="preserve"> as plt</w:t>
+      </w:r>
     </w:p>
     <w:p>
       <w:pPr>
@@ -9522,17 +9557,8 @@
           <w:rFonts w:ascii="Courier New" w:hAnsi="Courier New" w:cs="Courier New"/>
           <w:sz w:val="20"/>
         </w:rPr>
-        <w:t xml:space="preserve"> as </w:t>
-      </w:r>
-      <w:proofErr w:type="spellStart"/>
-      <w:r>
-        <w:rPr>
-          <w:rFonts w:ascii="Courier New" w:hAnsi="Courier New" w:cs="Courier New"/>
-          <w:sz w:val="20"/>
-        </w:rPr>
-        <w:t>plt</w:t>
-      </w:r>
-      <w:proofErr w:type="spellEnd"/>
+        <w:t xml:space="preserve"> as plt</w:t>
+      </w:r>
     </w:p>
     <w:p>
       <w:pPr>
@@ -10003,17 +10029,8 @@
           <w:rFonts w:ascii="Courier New" w:hAnsi="Courier New" w:cs="Courier New"/>
           <w:sz w:val="20"/>
         </w:rPr>
-        <w:t xml:space="preserve"> as </w:t>
-      </w:r>
-      <w:proofErr w:type="spellStart"/>
-      <w:r>
-        <w:rPr>
-          <w:rFonts w:ascii="Courier New" w:hAnsi="Courier New" w:cs="Courier New"/>
-          <w:sz w:val="20"/>
-        </w:rPr>
-        <w:t>plt</w:t>
-      </w:r>
-      <w:proofErr w:type="spellEnd"/>
+        <w:t xml:space="preserve"> as plt</w:t>
+      </w:r>
     </w:p>
     <w:p>
       <w:pPr>
@@ -10613,17 +10630,8 @@
           <w:rFonts w:ascii="Courier New" w:hAnsi="Courier New" w:cs="Courier New"/>
           <w:sz w:val="20"/>
         </w:rPr>
-        <w:t xml:space="preserve"> as </w:t>
-      </w:r>
-      <w:proofErr w:type="spellStart"/>
-      <w:r>
-        <w:rPr>
-          <w:rFonts w:ascii="Courier New" w:hAnsi="Courier New" w:cs="Courier New"/>
-          <w:sz w:val="20"/>
-        </w:rPr>
-        <w:t>plt</w:t>
-      </w:r>
-      <w:proofErr w:type="spellEnd"/>
+        <w:t xml:space="preserve"> as plt</w:t>
+      </w:r>
     </w:p>
     <w:p>
       <w:pPr>
@@ -11070,17 +11078,8 @@
           <w:rFonts w:ascii="Courier New" w:hAnsi="Courier New" w:cs="Courier New"/>
           <w:sz w:val="20"/>
         </w:rPr>
-        <w:t xml:space="preserve"> as </w:t>
-      </w:r>
-      <w:proofErr w:type="spellStart"/>
-      <w:r>
-        <w:rPr>
-          <w:rFonts w:ascii="Courier New" w:hAnsi="Courier New" w:cs="Courier New"/>
-          <w:sz w:val="20"/>
-        </w:rPr>
-        <w:t>plt</w:t>
-      </w:r>
-      <w:proofErr w:type="spellEnd"/>
+        <w:t xml:space="preserve"> as plt</w:t>
+      </w:r>
     </w:p>
     <w:p>
       <w:pPr>
@@ -11431,25 +11430,7 @@
           <w:sz w:val="20"/>
           <w:szCs w:val="20"/>
         </w:rPr>
-        <w:t>%</w:t>
-      </w:r>
-      <w:proofErr w:type="spellStart"/>
-      <w:r>
-        <w:rPr>
-          <w:rFonts w:ascii="Courier New" w:hAnsi="Courier New" w:cs="Courier New"/>
-          <w:sz w:val="20"/>
-          <w:szCs w:val="20"/>
-        </w:rPr>
-        <w:t>matplotlib</w:t>
-      </w:r>
-      <w:proofErr w:type="spellEnd"/>
-      <w:r>
-        <w:rPr>
-          <w:rFonts w:ascii="Courier New" w:hAnsi="Courier New" w:cs="Courier New"/>
-          <w:sz w:val="20"/>
-          <w:szCs w:val="20"/>
-        </w:rPr>
-        <w:t xml:space="preserve"> inline</w:t>
+        <w:t>%matplotlib inline</w:t>
       </w:r>
       <w:r>
         <w:rPr>
@@ -12954,8 +12935,6 @@
       <w:r>
         <w:t xml:space="preserve">many of the predicted values are close to the actual values. However, there are </w:t>
       </w:r>
-      <w:bookmarkStart w:id="0" w:name="_GoBack"/>
-      <w:bookmarkEnd w:id="0"/>
       <w:r>
         <w:t xml:space="preserve">errors (or </w:t>
       </w:r>
@@ -15682,6 +15661,72 @@
           <w:rFonts w:ascii="Courier New" w:hAnsi="Courier New" w:cs="Courier New"/>
           <w:sz w:val="20"/>
         </w:rPr>
+        <w:t xml:space="preserve">    import matplotlib</w:t>
+      </w:r>
+    </w:p>
+    <w:p>
+      <w:pPr>
+        <w:spacing w:after="0"/>
+        <w:ind w:left="720"/>
+        <w:rPr>
+          <w:rFonts w:ascii="Courier New" w:hAnsi="Courier New" w:cs="Courier New"/>
+          <w:sz w:val="20"/>
+        </w:rPr>
+      </w:pPr>
+      <w:r>
+        <w:rPr>
+          <w:rFonts w:ascii="Courier New" w:hAnsi="Courier New" w:cs="Courier New"/>
+          <w:sz w:val="20"/>
+        </w:rPr>
+        <w:t xml:space="preserve">    </w:t>
+      </w:r>
+      <w:proofErr w:type="spellStart"/>
+      <w:r>
+        <w:rPr>
+          <w:rFonts w:ascii="Courier New" w:hAnsi="Courier New" w:cs="Courier New"/>
+          <w:sz w:val="20"/>
+        </w:rPr>
+        <w:t>matplotlib.use</w:t>
+      </w:r>
+      <w:proofErr w:type="spellEnd"/>
+      <w:r>
+        <w:rPr>
+          <w:rFonts w:ascii="Courier New" w:hAnsi="Courier New" w:cs="Courier New"/>
+          <w:sz w:val="20"/>
+        </w:rPr>
+        <w:t>('</w:t>
+      </w:r>
+      <w:proofErr w:type="spellStart"/>
+      <w:r>
+        <w:rPr>
+          <w:rFonts w:ascii="Courier New" w:hAnsi="Courier New" w:cs="Courier New"/>
+          <w:sz w:val="20"/>
+        </w:rPr>
+        <w:t>agg</w:t>
+      </w:r>
+      <w:proofErr w:type="spellEnd"/>
+      <w:r>
+        <w:rPr>
+          <w:rFonts w:ascii="Courier New" w:hAnsi="Courier New" w:cs="Courier New"/>
+          <w:sz w:val="20"/>
+        </w:rPr>
+        <w:t>')  # Set backend</w:t>
+      </w:r>
+    </w:p>
+    <w:p>
+      <w:pPr>
+        <w:spacing w:after="0"/>
+        <w:ind w:left="720"/>
+        <w:rPr>
+          <w:rFonts w:ascii="Courier New" w:hAnsi="Courier New" w:cs="Courier New"/>
+          <w:sz w:val="20"/>
+        </w:rPr>
+      </w:pPr>
+      <w:r>
+        <w:rPr>
+          <w:rFonts w:ascii="Courier New" w:hAnsi="Courier New" w:cs="Courier New"/>
+          <w:sz w:val="20"/>
+        </w:rPr>
         <w:t xml:space="preserve">    import </w:t>
       </w:r>
       <w:proofErr w:type="spellStart"/>
@@ -15690,81 +15735,6 @@
           <w:rFonts w:ascii="Courier New" w:hAnsi="Courier New" w:cs="Courier New"/>
           <w:sz w:val="20"/>
         </w:rPr>
-        <w:t>matplotlib</w:t>
-      </w:r>
-      <w:proofErr w:type="spellEnd"/>
-    </w:p>
-    <w:p>
-      <w:pPr>
-        <w:spacing w:after="0"/>
-        <w:ind w:left="720"/>
-        <w:rPr>
-          <w:rFonts w:ascii="Courier New" w:hAnsi="Courier New" w:cs="Courier New"/>
-          <w:sz w:val="20"/>
-        </w:rPr>
-      </w:pPr>
-      <w:r>
-        <w:rPr>
-          <w:rFonts w:ascii="Courier New" w:hAnsi="Courier New" w:cs="Courier New"/>
-          <w:sz w:val="20"/>
-        </w:rPr>
-        <w:t xml:space="preserve">    </w:t>
-      </w:r>
-      <w:proofErr w:type="spellStart"/>
-      <w:r>
-        <w:rPr>
-          <w:rFonts w:ascii="Courier New" w:hAnsi="Courier New" w:cs="Courier New"/>
-          <w:sz w:val="20"/>
-        </w:rPr>
-        <w:t>matplotlib.use</w:t>
-      </w:r>
-      <w:proofErr w:type="spellEnd"/>
-      <w:r>
-        <w:rPr>
-          <w:rFonts w:ascii="Courier New" w:hAnsi="Courier New" w:cs="Courier New"/>
-          <w:sz w:val="20"/>
-        </w:rPr>
-        <w:t>('</w:t>
-      </w:r>
-      <w:proofErr w:type="spellStart"/>
-      <w:r>
-        <w:rPr>
-          <w:rFonts w:ascii="Courier New" w:hAnsi="Courier New" w:cs="Courier New"/>
-          <w:sz w:val="20"/>
-        </w:rPr>
-        <w:t>agg</w:t>
-      </w:r>
-      <w:proofErr w:type="spellEnd"/>
-      <w:r>
-        <w:rPr>
-          <w:rFonts w:ascii="Courier New" w:hAnsi="Courier New" w:cs="Courier New"/>
-          <w:sz w:val="20"/>
-        </w:rPr>
-        <w:t>')  # Set backend</w:t>
-      </w:r>
-    </w:p>
-    <w:p>
-      <w:pPr>
-        <w:spacing w:after="0"/>
-        <w:ind w:left="720"/>
-        <w:rPr>
-          <w:rFonts w:ascii="Courier New" w:hAnsi="Courier New" w:cs="Courier New"/>
-          <w:sz w:val="20"/>
-        </w:rPr>
-      </w:pPr>
-      <w:r>
-        <w:rPr>
-          <w:rFonts w:ascii="Courier New" w:hAnsi="Courier New" w:cs="Courier New"/>
-          <w:sz w:val="20"/>
-        </w:rPr>
-        <w:t xml:space="preserve">    import </w:t>
-      </w:r>
-      <w:proofErr w:type="spellStart"/>
-      <w:r>
-        <w:rPr>
-          <w:rFonts w:ascii="Courier New" w:hAnsi="Courier New" w:cs="Courier New"/>
-          <w:sz w:val="20"/>
-        </w:rPr>
         <w:t>matplotlib.pyplot</w:t>
       </w:r>
       <w:proofErr w:type="spellEnd"/>
@@ -15773,17 +15743,8 @@
           <w:rFonts w:ascii="Courier New" w:hAnsi="Courier New" w:cs="Courier New"/>
           <w:sz w:val="20"/>
         </w:rPr>
-        <w:t xml:space="preserve"> as </w:t>
-      </w:r>
-      <w:proofErr w:type="spellStart"/>
-      <w:r>
-        <w:rPr>
-          <w:rFonts w:ascii="Courier New" w:hAnsi="Courier New" w:cs="Courier New"/>
-          <w:sz w:val="20"/>
-        </w:rPr>
-        <w:t>plt</w:t>
-      </w:r>
-      <w:proofErr w:type="spellEnd"/>
+        <w:t xml:space="preserve"> as plt</w:t>
+      </w:r>
     </w:p>
     <w:p>
       <w:pPr>
@@ -16493,6 +16454,72 @@
           <w:rFonts w:ascii="Courier New" w:hAnsi="Courier New" w:cs="Courier New"/>
           <w:sz w:val="20"/>
         </w:rPr>
+        <w:t xml:space="preserve">    import matplotlib</w:t>
+      </w:r>
+    </w:p>
+    <w:p>
+      <w:pPr>
+        <w:spacing w:after="0"/>
+        <w:ind w:left="720"/>
+        <w:rPr>
+          <w:rFonts w:ascii="Courier New" w:hAnsi="Courier New" w:cs="Courier New"/>
+          <w:sz w:val="20"/>
+        </w:rPr>
+      </w:pPr>
+      <w:r>
+        <w:rPr>
+          <w:rFonts w:ascii="Courier New" w:hAnsi="Courier New" w:cs="Courier New"/>
+          <w:sz w:val="20"/>
+        </w:rPr>
+        <w:t xml:space="preserve">    </w:t>
+      </w:r>
+      <w:proofErr w:type="spellStart"/>
+      <w:r>
+        <w:rPr>
+          <w:rFonts w:ascii="Courier New" w:hAnsi="Courier New" w:cs="Courier New"/>
+          <w:sz w:val="20"/>
+        </w:rPr>
+        <w:t>matplotlib.use</w:t>
+      </w:r>
+      <w:proofErr w:type="spellEnd"/>
+      <w:r>
+        <w:rPr>
+          <w:rFonts w:ascii="Courier New" w:hAnsi="Courier New" w:cs="Courier New"/>
+          <w:sz w:val="20"/>
+        </w:rPr>
+        <w:t>('</w:t>
+      </w:r>
+      <w:proofErr w:type="spellStart"/>
+      <w:r>
+        <w:rPr>
+          <w:rFonts w:ascii="Courier New" w:hAnsi="Courier New" w:cs="Courier New"/>
+          <w:sz w:val="20"/>
+        </w:rPr>
+        <w:t>agg</w:t>
+      </w:r>
+      <w:proofErr w:type="spellEnd"/>
+      <w:r>
+        <w:rPr>
+          <w:rFonts w:ascii="Courier New" w:hAnsi="Courier New" w:cs="Courier New"/>
+          <w:sz w:val="20"/>
+        </w:rPr>
+        <w:t>')  # Set backend</w:t>
+      </w:r>
+    </w:p>
+    <w:p>
+      <w:pPr>
+        <w:spacing w:after="0"/>
+        <w:ind w:left="720"/>
+        <w:rPr>
+          <w:rFonts w:ascii="Courier New" w:hAnsi="Courier New" w:cs="Courier New"/>
+          <w:sz w:val="20"/>
+        </w:rPr>
+      </w:pPr>
+      <w:r>
+        <w:rPr>
+          <w:rFonts w:ascii="Courier New" w:hAnsi="Courier New" w:cs="Courier New"/>
+          <w:sz w:val="20"/>
+        </w:rPr>
         <w:t xml:space="preserve">    import </w:t>
       </w:r>
       <w:proofErr w:type="spellStart"/>
@@ -16501,9 +16528,16 @@
           <w:rFonts w:ascii="Courier New" w:hAnsi="Courier New" w:cs="Courier New"/>
           <w:sz w:val="20"/>
         </w:rPr>
-        <w:t>matplotlib</w:t>
-      </w:r>
-      <w:proofErr w:type="spellEnd"/>
+        <w:t>matplotlib.pyplot</w:t>
+      </w:r>
+      <w:proofErr w:type="spellEnd"/>
+      <w:r>
+        <w:rPr>
+          <w:rFonts w:ascii="Courier New" w:hAnsi="Courier New" w:cs="Courier New"/>
+          <w:sz w:val="20"/>
+        </w:rPr>
+        <w:t xml:space="preserve"> as plt</w:t>
+      </w:r>
     </w:p>
     <w:p>
       <w:pPr>
@@ -16521,6 +16555,517 @@
         </w:rPr>
         <w:t xml:space="preserve">    </w:t>
       </w:r>
+    </w:p>
+    <w:p>
+      <w:pPr>
+        <w:spacing w:after="0"/>
+        <w:ind w:left="720"/>
+        <w:rPr>
+          <w:rFonts w:ascii="Courier New" w:hAnsi="Courier New" w:cs="Courier New"/>
+          <w:sz w:val="20"/>
+        </w:rPr>
+      </w:pPr>
+      <w:r>
+        <w:rPr>
+          <w:rFonts w:ascii="Courier New" w:hAnsi="Courier New" w:cs="Courier New"/>
+          <w:sz w:val="20"/>
+        </w:rPr>
+        <w:t xml:space="preserve">    </w:t>
+      </w:r>
+      <w:proofErr w:type="spellStart"/>
+      <w:r>
+        <w:rPr>
+          <w:rFonts w:ascii="Courier New" w:hAnsi="Courier New" w:cs="Courier New"/>
+          <w:sz w:val="20"/>
+        </w:rPr>
+        <w:t>df</w:t>
+      </w:r>
+      <w:proofErr w:type="spellEnd"/>
+      <w:r>
+        <w:rPr>
+          <w:rFonts w:ascii="Courier New" w:hAnsi="Courier New" w:cs="Courier New"/>
+          <w:sz w:val="20"/>
+        </w:rPr>
+        <w:t xml:space="preserve"> = </w:t>
+      </w:r>
+      <w:proofErr w:type="spellStart"/>
+      <w:r>
+        <w:rPr>
+          <w:rFonts w:ascii="Courier New" w:hAnsi="Courier New" w:cs="Courier New"/>
+          <w:sz w:val="20"/>
+        </w:rPr>
+        <w:t>resids</w:t>
+      </w:r>
+      <w:proofErr w:type="spellEnd"/>
+      <w:r>
+        <w:rPr>
+          <w:rFonts w:ascii="Courier New" w:hAnsi="Courier New" w:cs="Courier New"/>
+          <w:sz w:val="20"/>
+        </w:rPr>
+        <w:t>(</w:t>
+      </w:r>
+      <w:proofErr w:type="spellStart"/>
+      <w:r>
+        <w:rPr>
+          <w:rFonts w:ascii="Courier New" w:hAnsi="Courier New" w:cs="Courier New"/>
+          <w:sz w:val="20"/>
+        </w:rPr>
+        <w:t>df</w:t>
+      </w:r>
+      <w:proofErr w:type="spellEnd"/>
+      <w:r>
+        <w:rPr>
+          <w:rFonts w:ascii="Courier New" w:hAnsi="Courier New" w:cs="Courier New"/>
+          <w:sz w:val="20"/>
+        </w:rPr>
+        <w:t>)</w:t>
+      </w:r>
+    </w:p>
+    <w:p>
+      <w:pPr>
+        <w:spacing w:after="0"/>
+        <w:ind w:left="720"/>
+        <w:rPr>
+          <w:rFonts w:ascii="Courier New" w:hAnsi="Courier New" w:cs="Courier New"/>
+          <w:sz w:val="20"/>
+        </w:rPr>
+      </w:pPr>
+      <w:r>
+        <w:rPr>
+          <w:rFonts w:ascii="Courier New" w:hAnsi="Courier New" w:cs="Courier New"/>
+          <w:sz w:val="20"/>
+        </w:rPr>
+        <w:t xml:space="preserve">    </w:t>
+      </w:r>
+    </w:p>
+    <w:p>
+      <w:pPr>
+        <w:spacing w:after="0"/>
+        <w:ind w:left="720"/>
+        <w:rPr>
+          <w:rFonts w:ascii="Courier New" w:hAnsi="Courier New" w:cs="Courier New"/>
+          <w:sz w:val="20"/>
+        </w:rPr>
+      </w:pPr>
+      <w:r>
+        <w:rPr>
+          <w:rFonts w:ascii="Courier New" w:hAnsi="Courier New" w:cs="Courier New"/>
+          <w:sz w:val="20"/>
+        </w:rPr>
+        <w:t xml:space="preserve">    fig = </w:t>
+      </w:r>
+      <w:proofErr w:type="spellStart"/>
+      <w:r>
+        <w:rPr>
+          <w:rFonts w:ascii="Courier New" w:hAnsi="Courier New" w:cs="Courier New"/>
+          <w:sz w:val="20"/>
+        </w:rPr>
+        <w:t>plt.figure</w:t>
+      </w:r>
+      <w:proofErr w:type="spellEnd"/>
+      <w:r>
+        <w:rPr>
+          <w:rFonts w:ascii="Courier New" w:hAnsi="Courier New" w:cs="Courier New"/>
+          <w:sz w:val="20"/>
+        </w:rPr>
+        <w:t>(</w:t>
+      </w:r>
+      <w:proofErr w:type="spellStart"/>
+      <w:r>
+        <w:rPr>
+          <w:rFonts w:ascii="Courier New" w:hAnsi="Courier New" w:cs="Courier New"/>
+          <w:sz w:val="20"/>
+        </w:rPr>
+        <w:t>figsize</w:t>
+      </w:r>
+      <w:proofErr w:type="spellEnd"/>
+      <w:r>
+        <w:rPr>
+          <w:rFonts w:ascii="Courier New" w:hAnsi="Courier New" w:cs="Courier New"/>
+          <w:sz w:val="20"/>
+        </w:rPr>
+        <w:t>=(12, 6))</w:t>
+      </w:r>
+    </w:p>
+    <w:p>
+      <w:pPr>
+        <w:spacing w:after="0"/>
+        <w:ind w:left="720"/>
+        <w:rPr>
+          <w:rFonts w:ascii="Courier New" w:hAnsi="Courier New" w:cs="Courier New"/>
+          <w:sz w:val="20"/>
+        </w:rPr>
+      </w:pPr>
+      <w:r>
+        <w:rPr>
+          <w:rFonts w:ascii="Courier New" w:hAnsi="Courier New" w:cs="Courier New"/>
+          <w:sz w:val="20"/>
+        </w:rPr>
+        <w:t xml:space="preserve">    </w:t>
+      </w:r>
+      <w:proofErr w:type="spellStart"/>
+      <w:r>
+        <w:rPr>
+          <w:rFonts w:ascii="Courier New" w:hAnsi="Courier New" w:cs="Courier New"/>
+          <w:sz w:val="20"/>
+        </w:rPr>
+        <w:t>fig.clf</w:t>
+      </w:r>
+      <w:proofErr w:type="spellEnd"/>
+      <w:r>
+        <w:rPr>
+          <w:rFonts w:ascii="Courier New" w:hAnsi="Courier New" w:cs="Courier New"/>
+          <w:sz w:val="20"/>
+        </w:rPr>
+        <w:t>()</w:t>
+      </w:r>
+    </w:p>
+    <w:p>
+      <w:pPr>
+        <w:spacing w:after="0"/>
+        <w:ind w:left="720"/>
+        <w:rPr>
+          <w:rFonts w:ascii="Courier New" w:hAnsi="Courier New" w:cs="Courier New"/>
+          <w:sz w:val="20"/>
+        </w:rPr>
+      </w:pPr>
+      <w:r>
+        <w:rPr>
+          <w:rFonts w:ascii="Courier New" w:hAnsi="Courier New" w:cs="Courier New"/>
+          <w:sz w:val="20"/>
+        </w:rPr>
+        <w:t xml:space="preserve">    ax = </w:t>
+      </w:r>
+      <w:proofErr w:type="spellStart"/>
+      <w:r>
+        <w:rPr>
+          <w:rFonts w:ascii="Courier New" w:hAnsi="Courier New" w:cs="Courier New"/>
+          <w:sz w:val="20"/>
+        </w:rPr>
+        <w:t>fig.gca</w:t>
+      </w:r>
+      <w:proofErr w:type="spellEnd"/>
+      <w:r>
+        <w:rPr>
+          <w:rFonts w:ascii="Courier New" w:hAnsi="Courier New" w:cs="Courier New"/>
+          <w:sz w:val="20"/>
+        </w:rPr>
+        <w:t xml:space="preserve">()  </w:t>
+      </w:r>
+    </w:p>
+    <w:p>
+      <w:pPr>
+        <w:spacing w:after="0"/>
+        <w:ind w:left="720"/>
+        <w:rPr>
+          <w:rFonts w:ascii="Courier New" w:hAnsi="Courier New" w:cs="Courier New"/>
+          <w:sz w:val="20"/>
+        </w:rPr>
+      </w:pPr>
+      <w:r>
+        <w:rPr>
+          <w:rFonts w:ascii="Courier New" w:hAnsi="Courier New" w:cs="Courier New"/>
+          <w:sz w:val="20"/>
+        </w:rPr>
+        <w:t xml:space="preserve">    </w:t>
+      </w:r>
+      <w:proofErr w:type="spellStart"/>
+      <w:r>
+        <w:rPr>
+          <w:rFonts w:ascii="Courier New" w:hAnsi="Courier New" w:cs="Courier New"/>
+          <w:sz w:val="20"/>
+        </w:rPr>
+        <w:t>df.boxplot</w:t>
+      </w:r>
+      <w:proofErr w:type="spellEnd"/>
+      <w:r>
+        <w:rPr>
+          <w:rFonts w:ascii="Courier New" w:hAnsi="Courier New" w:cs="Courier New"/>
+          <w:sz w:val="20"/>
+        </w:rPr>
+        <w:t>(column = ['</w:t>
+      </w:r>
+      <w:proofErr w:type="spellStart"/>
+      <w:r>
+        <w:rPr>
+          <w:rFonts w:ascii="Courier New" w:hAnsi="Courier New" w:cs="Courier New"/>
+          <w:sz w:val="20"/>
+        </w:rPr>
+        <w:t>resids</w:t>
+      </w:r>
+      <w:proofErr w:type="spellEnd"/>
+      <w:r>
+        <w:rPr>
+          <w:rFonts w:ascii="Courier New" w:hAnsi="Courier New" w:cs="Courier New"/>
+          <w:sz w:val="20"/>
+        </w:rPr>
+        <w:t>'], by = ['</w:t>
+      </w:r>
+      <w:proofErr w:type="spellStart"/>
+      <w:r>
+        <w:rPr>
+          <w:rFonts w:ascii="Courier New" w:hAnsi="Courier New" w:cs="Courier New"/>
+          <w:sz w:val="20"/>
+        </w:rPr>
+        <w:t>hr</w:t>
+      </w:r>
+      <w:proofErr w:type="spellEnd"/>
+      <w:r>
+        <w:rPr>
+          <w:rFonts w:ascii="Courier New" w:hAnsi="Courier New" w:cs="Courier New"/>
+          <w:sz w:val="20"/>
+        </w:rPr>
+        <w:t xml:space="preserve">'], ax = ax)   </w:t>
+      </w:r>
+    </w:p>
+    <w:p>
+      <w:pPr>
+        <w:spacing w:after="0"/>
+        <w:ind w:left="720"/>
+        <w:rPr>
+          <w:rFonts w:ascii="Courier New" w:hAnsi="Courier New" w:cs="Courier New"/>
+          <w:sz w:val="20"/>
+        </w:rPr>
+      </w:pPr>
+      <w:r>
+        <w:rPr>
+          <w:rFonts w:ascii="Courier New" w:hAnsi="Courier New" w:cs="Courier New"/>
+          <w:sz w:val="20"/>
+        </w:rPr>
+        <w:t xml:space="preserve">    </w:t>
+      </w:r>
+      <w:proofErr w:type="spellStart"/>
+      <w:r>
+        <w:rPr>
+          <w:rFonts w:ascii="Courier New" w:hAnsi="Courier New" w:cs="Courier New"/>
+          <w:sz w:val="20"/>
+        </w:rPr>
+        <w:t>plt.xlabel</w:t>
+      </w:r>
+      <w:proofErr w:type="spellEnd"/>
+      <w:r>
+        <w:rPr>
+          <w:rFonts w:ascii="Courier New" w:hAnsi="Courier New" w:cs="Courier New"/>
+          <w:sz w:val="20"/>
+        </w:rPr>
+        <w:t>('')</w:t>
+      </w:r>
+    </w:p>
+    <w:p>
+      <w:pPr>
+        <w:spacing w:after="0"/>
+        <w:ind w:left="720"/>
+        <w:rPr>
+          <w:rFonts w:ascii="Courier New" w:hAnsi="Courier New" w:cs="Courier New"/>
+          <w:sz w:val="20"/>
+        </w:rPr>
+      </w:pPr>
+      <w:r>
+        <w:rPr>
+          <w:rFonts w:ascii="Courier New" w:hAnsi="Courier New" w:cs="Courier New"/>
+          <w:sz w:val="20"/>
+        </w:rPr>
+        <w:t xml:space="preserve">    </w:t>
+      </w:r>
+      <w:proofErr w:type="spellStart"/>
+      <w:r>
+        <w:rPr>
+          <w:rFonts w:ascii="Courier New" w:hAnsi="Courier New" w:cs="Courier New"/>
+          <w:sz w:val="20"/>
+        </w:rPr>
+        <w:t>plt.ylabel</w:t>
+      </w:r>
+      <w:proofErr w:type="spellEnd"/>
+      <w:r>
+        <w:rPr>
+          <w:rFonts w:ascii="Courier New" w:hAnsi="Courier New" w:cs="Courier New"/>
+          <w:sz w:val="20"/>
+        </w:rPr>
+        <w:t>('Residuals')</w:t>
+      </w:r>
+    </w:p>
+    <w:p>
+      <w:pPr>
+        <w:spacing w:after="0"/>
+        <w:ind w:left="720"/>
+        <w:rPr>
+          <w:rFonts w:ascii="Courier New" w:hAnsi="Courier New" w:cs="Courier New"/>
+          <w:sz w:val="20"/>
+        </w:rPr>
+      </w:pPr>
+      <w:r>
+        <w:rPr>
+          <w:rFonts w:ascii="Courier New" w:hAnsi="Courier New" w:cs="Courier New"/>
+          <w:sz w:val="20"/>
+        </w:rPr>
+        <w:t xml:space="preserve">    </w:t>
+      </w:r>
+      <w:proofErr w:type="spellStart"/>
+      <w:r>
+        <w:rPr>
+          <w:rFonts w:ascii="Courier New" w:hAnsi="Courier New" w:cs="Courier New"/>
+          <w:sz w:val="20"/>
+        </w:rPr>
+        <w:t>fig.savefig</w:t>
+      </w:r>
+      <w:proofErr w:type="spellEnd"/>
+      <w:r>
+        <w:rPr>
+          <w:rFonts w:ascii="Courier New" w:hAnsi="Courier New" w:cs="Courier New"/>
+          <w:sz w:val="20"/>
+        </w:rPr>
+        <w:t>('boxes' + '.</w:t>
+      </w:r>
+      <w:proofErr w:type="spellStart"/>
+      <w:r>
+        <w:rPr>
+          <w:rFonts w:ascii="Courier New" w:hAnsi="Courier New" w:cs="Courier New"/>
+          <w:sz w:val="20"/>
+        </w:rPr>
+        <w:t>png</w:t>
+      </w:r>
+      <w:proofErr w:type="spellEnd"/>
+      <w:r>
+        <w:rPr>
+          <w:rFonts w:ascii="Courier New" w:hAnsi="Courier New" w:cs="Courier New"/>
+          <w:sz w:val="20"/>
+        </w:rPr>
+        <w:t>')</w:t>
+      </w:r>
+    </w:p>
+    <w:p>
+      <w:pPr>
+        <w:spacing w:after="0"/>
+        <w:ind w:left="720"/>
+        <w:rPr>
+          <w:rFonts w:ascii="Courier New" w:hAnsi="Courier New" w:cs="Courier New"/>
+          <w:sz w:val="20"/>
+        </w:rPr>
+      </w:pPr>
+      <w:r>
+        <w:rPr>
+          <w:rFonts w:ascii="Courier New" w:hAnsi="Courier New" w:cs="Courier New"/>
+          <w:sz w:val="20"/>
+        </w:rPr>
+        <w:t xml:space="preserve">    return 'Done'</w:t>
+      </w:r>
+    </w:p>
+    <w:p>
+      <w:pPr>
+        <w:spacing w:after="0"/>
+        <w:ind w:left="720"/>
+        <w:rPr>
+          <w:rFonts w:ascii="Courier New" w:hAnsi="Courier New" w:cs="Courier New"/>
+          <w:sz w:val="20"/>
+        </w:rPr>
+      </w:pPr>
+      <w:r>
+        <w:rPr>
+          <w:rFonts w:ascii="Courier New" w:hAnsi="Courier New" w:cs="Courier New"/>
+          <w:sz w:val="20"/>
+        </w:rPr>
+        <w:t xml:space="preserve">    </w:t>
+      </w:r>
+    </w:p>
+    <w:p>
+      <w:pPr>
+        <w:spacing w:after="0"/>
+        <w:ind w:left="720"/>
+        <w:rPr>
+          <w:rFonts w:ascii="Courier New" w:hAnsi="Courier New" w:cs="Courier New"/>
+          <w:sz w:val="20"/>
+        </w:rPr>
+      </w:pPr>
+      <w:r>
+        <w:rPr>
+          <w:rFonts w:ascii="Courier New" w:hAnsi="Courier New" w:cs="Courier New"/>
+          <w:sz w:val="20"/>
+        </w:rPr>
+        <w:t xml:space="preserve"> </w:t>
+      </w:r>
+    </w:p>
+    <w:p>
+      <w:pPr>
+        <w:spacing w:after="0"/>
+        <w:ind w:left="720"/>
+        <w:rPr>
+          <w:rFonts w:ascii="Courier New" w:hAnsi="Courier New" w:cs="Courier New"/>
+          <w:sz w:val="20"/>
+        </w:rPr>
+      </w:pPr>
+      <w:r>
+        <w:rPr>
+          <w:rFonts w:ascii="Courier New" w:hAnsi="Courier New" w:cs="Courier New"/>
+          <w:sz w:val="20"/>
+        </w:rPr>
+        <w:t xml:space="preserve">def </w:t>
+      </w:r>
+      <w:proofErr w:type="spellStart"/>
+      <w:r>
+        <w:rPr>
+          <w:rFonts w:ascii="Courier New" w:hAnsi="Courier New" w:cs="Courier New"/>
+          <w:sz w:val="20"/>
+        </w:rPr>
+        <w:t>ts_resids_hist</w:t>
+      </w:r>
+      <w:proofErr w:type="spellEnd"/>
+      <w:r>
+        <w:rPr>
+          <w:rFonts w:ascii="Courier New" w:hAnsi="Courier New" w:cs="Courier New"/>
+          <w:sz w:val="20"/>
+        </w:rPr>
+        <w:t>(</w:t>
+      </w:r>
+      <w:proofErr w:type="spellStart"/>
+      <w:r>
+        <w:rPr>
+          <w:rFonts w:ascii="Courier New" w:hAnsi="Courier New" w:cs="Courier New"/>
+          <w:sz w:val="20"/>
+        </w:rPr>
+        <w:t>df</w:t>
+      </w:r>
+      <w:proofErr w:type="spellEnd"/>
+      <w:r>
+        <w:rPr>
+          <w:rFonts w:ascii="Courier New" w:hAnsi="Courier New" w:cs="Courier New"/>
+          <w:sz w:val="20"/>
+        </w:rPr>
+        <w:t>, times):</w:t>
+      </w:r>
+    </w:p>
+    <w:p>
+      <w:pPr>
+        <w:spacing w:after="0"/>
+        <w:ind w:left="720"/>
+        <w:rPr>
+          <w:rFonts w:ascii="Courier New" w:hAnsi="Courier New" w:cs="Courier New"/>
+          <w:sz w:val="20"/>
+        </w:rPr>
+      </w:pPr>
+      <w:r>
+        <w:rPr>
+          <w:rFonts w:ascii="Courier New" w:hAnsi="Courier New" w:cs="Courier New"/>
+          <w:sz w:val="20"/>
+        </w:rPr>
+        <w:t xml:space="preserve">    import matplotlib</w:t>
+      </w:r>
+    </w:p>
+    <w:p>
+      <w:pPr>
+        <w:spacing w:after="0"/>
+        <w:ind w:left="720"/>
+        <w:rPr>
+          <w:rFonts w:ascii="Courier New" w:hAnsi="Courier New" w:cs="Courier New"/>
+          <w:sz w:val="20"/>
+        </w:rPr>
+      </w:pPr>
+      <w:r>
+        <w:rPr>
+          <w:rFonts w:ascii="Courier New" w:hAnsi="Courier New" w:cs="Courier New"/>
+          <w:sz w:val="20"/>
+        </w:rPr>
+        <w:t xml:space="preserve">    </w:t>
+      </w:r>
       <w:proofErr w:type="spellStart"/>
       <w:r>
         <w:rPr>
@@ -16584,628 +17129,8 @@
           <w:rFonts w:ascii="Courier New" w:hAnsi="Courier New" w:cs="Courier New"/>
           <w:sz w:val="20"/>
         </w:rPr>
-        <w:t xml:space="preserve"> as </w:t>
-      </w:r>
-      <w:proofErr w:type="spellStart"/>
-      <w:r>
-        <w:rPr>
-          <w:rFonts w:ascii="Courier New" w:hAnsi="Courier New" w:cs="Courier New"/>
-          <w:sz w:val="20"/>
-        </w:rPr>
-        <w:t>plt</w:t>
-      </w:r>
-      <w:proofErr w:type="spellEnd"/>
-    </w:p>
-    <w:p>
-      <w:pPr>
-        <w:spacing w:after="0"/>
-        <w:ind w:left="720"/>
-        <w:rPr>
-          <w:rFonts w:ascii="Courier New" w:hAnsi="Courier New" w:cs="Courier New"/>
-          <w:sz w:val="20"/>
-        </w:rPr>
-      </w:pPr>
-      <w:r>
-        <w:rPr>
-          <w:rFonts w:ascii="Courier New" w:hAnsi="Courier New" w:cs="Courier New"/>
-          <w:sz w:val="20"/>
-        </w:rPr>
-        <w:t xml:space="preserve">    </w:t>
-      </w:r>
-    </w:p>
-    <w:p>
-      <w:pPr>
-        <w:spacing w:after="0"/>
-        <w:ind w:left="720"/>
-        <w:rPr>
-          <w:rFonts w:ascii="Courier New" w:hAnsi="Courier New" w:cs="Courier New"/>
-          <w:sz w:val="20"/>
-        </w:rPr>
-      </w:pPr>
-      <w:r>
-        <w:rPr>
-          <w:rFonts w:ascii="Courier New" w:hAnsi="Courier New" w:cs="Courier New"/>
-          <w:sz w:val="20"/>
-        </w:rPr>
-        <w:t xml:space="preserve">    </w:t>
-      </w:r>
-      <w:proofErr w:type="spellStart"/>
-      <w:r>
-        <w:rPr>
-          <w:rFonts w:ascii="Courier New" w:hAnsi="Courier New" w:cs="Courier New"/>
-          <w:sz w:val="20"/>
-        </w:rPr>
-        <w:t>df</w:t>
-      </w:r>
-      <w:proofErr w:type="spellEnd"/>
-      <w:r>
-        <w:rPr>
-          <w:rFonts w:ascii="Courier New" w:hAnsi="Courier New" w:cs="Courier New"/>
-          <w:sz w:val="20"/>
-        </w:rPr>
-        <w:t xml:space="preserve"> = </w:t>
-      </w:r>
-      <w:proofErr w:type="spellStart"/>
-      <w:r>
-        <w:rPr>
-          <w:rFonts w:ascii="Courier New" w:hAnsi="Courier New" w:cs="Courier New"/>
-          <w:sz w:val="20"/>
-        </w:rPr>
-        <w:t>resids</w:t>
-      </w:r>
-      <w:proofErr w:type="spellEnd"/>
-      <w:r>
-        <w:rPr>
-          <w:rFonts w:ascii="Courier New" w:hAnsi="Courier New" w:cs="Courier New"/>
-          <w:sz w:val="20"/>
-        </w:rPr>
-        <w:t>(</w:t>
-      </w:r>
-      <w:proofErr w:type="spellStart"/>
-      <w:r>
-        <w:rPr>
-          <w:rFonts w:ascii="Courier New" w:hAnsi="Courier New" w:cs="Courier New"/>
-          <w:sz w:val="20"/>
-        </w:rPr>
-        <w:t>df</w:t>
-      </w:r>
-      <w:proofErr w:type="spellEnd"/>
-      <w:r>
-        <w:rPr>
-          <w:rFonts w:ascii="Courier New" w:hAnsi="Courier New" w:cs="Courier New"/>
-          <w:sz w:val="20"/>
-        </w:rPr>
-        <w:t>)</w:t>
-      </w:r>
-    </w:p>
-    <w:p>
-      <w:pPr>
-        <w:spacing w:after="0"/>
-        <w:ind w:left="720"/>
-        <w:rPr>
-          <w:rFonts w:ascii="Courier New" w:hAnsi="Courier New" w:cs="Courier New"/>
-          <w:sz w:val="20"/>
-        </w:rPr>
-      </w:pPr>
-      <w:r>
-        <w:rPr>
-          <w:rFonts w:ascii="Courier New" w:hAnsi="Courier New" w:cs="Courier New"/>
-          <w:sz w:val="20"/>
-        </w:rPr>
-        <w:t xml:space="preserve">    </w:t>
-      </w:r>
-    </w:p>
-    <w:p>
-      <w:pPr>
-        <w:spacing w:after="0"/>
-        <w:ind w:left="720"/>
-        <w:rPr>
-          <w:rFonts w:ascii="Courier New" w:hAnsi="Courier New" w:cs="Courier New"/>
-          <w:sz w:val="20"/>
-        </w:rPr>
-      </w:pPr>
-      <w:r>
-        <w:rPr>
-          <w:rFonts w:ascii="Courier New" w:hAnsi="Courier New" w:cs="Courier New"/>
-          <w:sz w:val="20"/>
-        </w:rPr>
-        <w:t xml:space="preserve">    fig = </w:t>
-      </w:r>
-      <w:proofErr w:type="spellStart"/>
-      <w:r>
-        <w:rPr>
-          <w:rFonts w:ascii="Courier New" w:hAnsi="Courier New" w:cs="Courier New"/>
-          <w:sz w:val="20"/>
-        </w:rPr>
-        <w:t>plt.figure</w:t>
-      </w:r>
-      <w:proofErr w:type="spellEnd"/>
-      <w:r>
-        <w:rPr>
-          <w:rFonts w:ascii="Courier New" w:hAnsi="Courier New" w:cs="Courier New"/>
-          <w:sz w:val="20"/>
-        </w:rPr>
-        <w:t>(</w:t>
-      </w:r>
-      <w:proofErr w:type="spellStart"/>
-      <w:r>
-        <w:rPr>
-          <w:rFonts w:ascii="Courier New" w:hAnsi="Courier New" w:cs="Courier New"/>
-          <w:sz w:val="20"/>
-        </w:rPr>
-        <w:t>figsize</w:t>
-      </w:r>
-      <w:proofErr w:type="spellEnd"/>
-      <w:r>
-        <w:rPr>
-          <w:rFonts w:ascii="Courier New" w:hAnsi="Courier New" w:cs="Courier New"/>
-          <w:sz w:val="20"/>
-        </w:rPr>
-        <w:t>=(12, 6))</w:t>
-      </w:r>
-    </w:p>
-    <w:p>
-      <w:pPr>
-        <w:spacing w:after="0"/>
-        <w:ind w:left="720"/>
-        <w:rPr>
-          <w:rFonts w:ascii="Courier New" w:hAnsi="Courier New" w:cs="Courier New"/>
-          <w:sz w:val="20"/>
-        </w:rPr>
-      </w:pPr>
-      <w:r>
-        <w:rPr>
-          <w:rFonts w:ascii="Courier New" w:hAnsi="Courier New" w:cs="Courier New"/>
-          <w:sz w:val="20"/>
-        </w:rPr>
-        <w:t xml:space="preserve">    </w:t>
-      </w:r>
-      <w:proofErr w:type="spellStart"/>
-      <w:r>
-        <w:rPr>
-          <w:rFonts w:ascii="Courier New" w:hAnsi="Courier New" w:cs="Courier New"/>
-          <w:sz w:val="20"/>
-        </w:rPr>
-        <w:t>fig.clf</w:t>
-      </w:r>
-      <w:proofErr w:type="spellEnd"/>
-      <w:r>
-        <w:rPr>
-          <w:rFonts w:ascii="Courier New" w:hAnsi="Courier New" w:cs="Courier New"/>
-          <w:sz w:val="20"/>
-        </w:rPr>
-        <w:t>()</w:t>
-      </w:r>
-    </w:p>
-    <w:p>
-      <w:pPr>
-        <w:spacing w:after="0"/>
-        <w:ind w:left="720"/>
-        <w:rPr>
-          <w:rFonts w:ascii="Courier New" w:hAnsi="Courier New" w:cs="Courier New"/>
-          <w:sz w:val="20"/>
-        </w:rPr>
-      </w:pPr>
-      <w:r>
-        <w:rPr>
-          <w:rFonts w:ascii="Courier New" w:hAnsi="Courier New" w:cs="Courier New"/>
-          <w:sz w:val="20"/>
-        </w:rPr>
-        <w:t xml:space="preserve">    ax = </w:t>
-      </w:r>
-      <w:proofErr w:type="spellStart"/>
-      <w:r>
-        <w:rPr>
-          <w:rFonts w:ascii="Courier New" w:hAnsi="Courier New" w:cs="Courier New"/>
-          <w:sz w:val="20"/>
-        </w:rPr>
-        <w:t>fig.gca</w:t>
-      </w:r>
-      <w:proofErr w:type="spellEnd"/>
-      <w:r>
-        <w:rPr>
-          <w:rFonts w:ascii="Courier New" w:hAnsi="Courier New" w:cs="Courier New"/>
-          <w:sz w:val="20"/>
-        </w:rPr>
-        <w:t xml:space="preserve">()  </w:t>
-      </w:r>
-    </w:p>
-    <w:p>
-      <w:pPr>
-        <w:spacing w:after="0"/>
-        <w:ind w:left="720"/>
-        <w:rPr>
-          <w:rFonts w:ascii="Courier New" w:hAnsi="Courier New" w:cs="Courier New"/>
-          <w:sz w:val="20"/>
-        </w:rPr>
-      </w:pPr>
-      <w:r>
-        <w:rPr>
-          <w:rFonts w:ascii="Courier New" w:hAnsi="Courier New" w:cs="Courier New"/>
-          <w:sz w:val="20"/>
-        </w:rPr>
-        <w:t xml:space="preserve">    </w:t>
-      </w:r>
-      <w:proofErr w:type="spellStart"/>
-      <w:r>
-        <w:rPr>
-          <w:rFonts w:ascii="Courier New" w:hAnsi="Courier New" w:cs="Courier New"/>
-          <w:sz w:val="20"/>
-        </w:rPr>
-        <w:t>df.boxplot</w:t>
-      </w:r>
-      <w:proofErr w:type="spellEnd"/>
-      <w:r>
-        <w:rPr>
-          <w:rFonts w:ascii="Courier New" w:hAnsi="Courier New" w:cs="Courier New"/>
-          <w:sz w:val="20"/>
-        </w:rPr>
-        <w:t>(column = ['</w:t>
-      </w:r>
-      <w:proofErr w:type="spellStart"/>
-      <w:r>
-        <w:rPr>
-          <w:rFonts w:ascii="Courier New" w:hAnsi="Courier New" w:cs="Courier New"/>
-          <w:sz w:val="20"/>
-        </w:rPr>
-        <w:t>resids</w:t>
-      </w:r>
-      <w:proofErr w:type="spellEnd"/>
-      <w:r>
-        <w:rPr>
-          <w:rFonts w:ascii="Courier New" w:hAnsi="Courier New" w:cs="Courier New"/>
-          <w:sz w:val="20"/>
-        </w:rPr>
-        <w:t>'], by = ['</w:t>
-      </w:r>
-      <w:proofErr w:type="spellStart"/>
-      <w:r>
-        <w:rPr>
-          <w:rFonts w:ascii="Courier New" w:hAnsi="Courier New" w:cs="Courier New"/>
-          <w:sz w:val="20"/>
-        </w:rPr>
-        <w:t>hr</w:t>
-      </w:r>
-      <w:proofErr w:type="spellEnd"/>
-      <w:r>
-        <w:rPr>
-          <w:rFonts w:ascii="Courier New" w:hAnsi="Courier New" w:cs="Courier New"/>
-          <w:sz w:val="20"/>
-        </w:rPr>
-        <w:t xml:space="preserve">'], ax = ax)   </w:t>
-      </w:r>
-    </w:p>
-    <w:p>
-      <w:pPr>
-        <w:spacing w:after="0"/>
-        <w:ind w:left="720"/>
-        <w:rPr>
-          <w:rFonts w:ascii="Courier New" w:hAnsi="Courier New" w:cs="Courier New"/>
-          <w:sz w:val="20"/>
-        </w:rPr>
-      </w:pPr>
-      <w:r>
-        <w:rPr>
-          <w:rFonts w:ascii="Courier New" w:hAnsi="Courier New" w:cs="Courier New"/>
-          <w:sz w:val="20"/>
-        </w:rPr>
-        <w:t xml:space="preserve">    </w:t>
-      </w:r>
-      <w:proofErr w:type="spellStart"/>
-      <w:r>
-        <w:rPr>
-          <w:rFonts w:ascii="Courier New" w:hAnsi="Courier New" w:cs="Courier New"/>
-          <w:sz w:val="20"/>
-        </w:rPr>
-        <w:t>plt.xlabel</w:t>
-      </w:r>
-      <w:proofErr w:type="spellEnd"/>
-      <w:r>
-        <w:rPr>
-          <w:rFonts w:ascii="Courier New" w:hAnsi="Courier New" w:cs="Courier New"/>
-          <w:sz w:val="20"/>
-        </w:rPr>
-        <w:t>('')</w:t>
-      </w:r>
-    </w:p>
-    <w:p>
-      <w:pPr>
-        <w:spacing w:after="0"/>
-        <w:ind w:left="720"/>
-        <w:rPr>
-          <w:rFonts w:ascii="Courier New" w:hAnsi="Courier New" w:cs="Courier New"/>
-          <w:sz w:val="20"/>
-        </w:rPr>
-      </w:pPr>
-      <w:r>
-        <w:rPr>
-          <w:rFonts w:ascii="Courier New" w:hAnsi="Courier New" w:cs="Courier New"/>
-          <w:sz w:val="20"/>
-        </w:rPr>
-        <w:t xml:space="preserve">    </w:t>
-      </w:r>
-      <w:proofErr w:type="spellStart"/>
-      <w:r>
-        <w:rPr>
-          <w:rFonts w:ascii="Courier New" w:hAnsi="Courier New" w:cs="Courier New"/>
-          <w:sz w:val="20"/>
-        </w:rPr>
-        <w:t>plt.ylabel</w:t>
-      </w:r>
-      <w:proofErr w:type="spellEnd"/>
-      <w:r>
-        <w:rPr>
-          <w:rFonts w:ascii="Courier New" w:hAnsi="Courier New" w:cs="Courier New"/>
-          <w:sz w:val="20"/>
-        </w:rPr>
-        <w:t>('Residuals')</w:t>
-      </w:r>
-    </w:p>
-    <w:p>
-      <w:pPr>
-        <w:spacing w:after="0"/>
-        <w:ind w:left="720"/>
-        <w:rPr>
-          <w:rFonts w:ascii="Courier New" w:hAnsi="Courier New" w:cs="Courier New"/>
-          <w:sz w:val="20"/>
-        </w:rPr>
-      </w:pPr>
-      <w:r>
-        <w:rPr>
-          <w:rFonts w:ascii="Courier New" w:hAnsi="Courier New" w:cs="Courier New"/>
-          <w:sz w:val="20"/>
-        </w:rPr>
-        <w:t xml:space="preserve">    </w:t>
-      </w:r>
-      <w:proofErr w:type="spellStart"/>
-      <w:r>
-        <w:rPr>
-          <w:rFonts w:ascii="Courier New" w:hAnsi="Courier New" w:cs="Courier New"/>
-          <w:sz w:val="20"/>
-        </w:rPr>
-        <w:t>fig.savefig</w:t>
-      </w:r>
-      <w:proofErr w:type="spellEnd"/>
-      <w:r>
-        <w:rPr>
-          <w:rFonts w:ascii="Courier New" w:hAnsi="Courier New" w:cs="Courier New"/>
-          <w:sz w:val="20"/>
-        </w:rPr>
-        <w:t>('boxes' + '.</w:t>
-      </w:r>
-      <w:proofErr w:type="spellStart"/>
-      <w:r>
-        <w:rPr>
-          <w:rFonts w:ascii="Courier New" w:hAnsi="Courier New" w:cs="Courier New"/>
-          <w:sz w:val="20"/>
-        </w:rPr>
-        <w:t>png</w:t>
-      </w:r>
-      <w:proofErr w:type="spellEnd"/>
-      <w:r>
-        <w:rPr>
-          <w:rFonts w:ascii="Courier New" w:hAnsi="Courier New" w:cs="Courier New"/>
-          <w:sz w:val="20"/>
-        </w:rPr>
-        <w:t>')</w:t>
-      </w:r>
-    </w:p>
-    <w:p>
-      <w:pPr>
-        <w:spacing w:after="0"/>
-        <w:ind w:left="720"/>
-        <w:rPr>
-          <w:rFonts w:ascii="Courier New" w:hAnsi="Courier New" w:cs="Courier New"/>
-          <w:sz w:val="20"/>
-        </w:rPr>
-      </w:pPr>
-      <w:r>
-        <w:rPr>
-          <w:rFonts w:ascii="Courier New" w:hAnsi="Courier New" w:cs="Courier New"/>
-          <w:sz w:val="20"/>
-        </w:rPr>
-        <w:t xml:space="preserve">    return 'Done'</w:t>
-      </w:r>
-    </w:p>
-    <w:p>
-      <w:pPr>
-        <w:spacing w:after="0"/>
-        <w:ind w:left="720"/>
-        <w:rPr>
-          <w:rFonts w:ascii="Courier New" w:hAnsi="Courier New" w:cs="Courier New"/>
-          <w:sz w:val="20"/>
-        </w:rPr>
-      </w:pPr>
-      <w:r>
-        <w:rPr>
-          <w:rFonts w:ascii="Courier New" w:hAnsi="Courier New" w:cs="Courier New"/>
-          <w:sz w:val="20"/>
-        </w:rPr>
-        <w:t xml:space="preserve">    </w:t>
-      </w:r>
-    </w:p>
-    <w:p>
-      <w:pPr>
-        <w:spacing w:after="0"/>
-        <w:ind w:left="720"/>
-        <w:rPr>
-          <w:rFonts w:ascii="Courier New" w:hAnsi="Courier New" w:cs="Courier New"/>
-          <w:sz w:val="20"/>
-        </w:rPr>
-      </w:pPr>
-      <w:r>
-        <w:rPr>
-          <w:rFonts w:ascii="Courier New" w:hAnsi="Courier New" w:cs="Courier New"/>
-          <w:sz w:val="20"/>
-        </w:rPr>
-        <w:t xml:space="preserve"> </w:t>
-      </w:r>
-    </w:p>
-    <w:p>
-      <w:pPr>
-        <w:spacing w:after="0"/>
-        <w:ind w:left="720"/>
-        <w:rPr>
-          <w:rFonts w:ascii="Courier New" w:hAnsi="Courier New" w:cs="Courier New"/>
-          <w:sz w:val="20"/>
-        </w:rPr>
-      </w:pPr>
-      <w:r>
-        <w:rPr>
-          <w:rFonts w:ascii="Courier New" w:hAnsi="Courier New" w:cs="Courier New"/>
-          <w:sz w:val="20"/>
-        </w:rPr>
-        <w:t xml:space="preserve">def </w:t>
-      </w:r>
-      <w:proofErr w:type="spellStart"/>
-      <w:r>
-        <w:rPr>
-          <w:rFonts w:ascii="Courier New" w:hAnsi="Courier New" w:cs="Courier New"/>
-          <w:sz w:val="20"/>
-        </w:rPr>
-        <w:t>ts_resids_hist</w:t>
-      </w:r>
-      <w:proofErr w:type="spellEnd"/>
-      <w:r>
-        <w:rPr>
-          <w:rFonts w:ascii="Courier New" w:hAnsi="Courier New" w:cs="Courier New"/>
-          <w:sz w:val="20"/>
-        </w:rPr>
-        <w:t>(</w:t>
-      </w:r>
-      <w:proofErr w:type="spellStart"/>
-      <w:r>
-        <w:rPr>
-          <w:rFonts w:ascii="Courier New" w:hAnsi="Courier New" w:cs="Courier New"/>
-          <w:sz w:val="20"/>
-        </w:rPr>
-        <w:t>df</w:t>
-      </w:r>
-      <w:proofErr w:type="spellEnd"/>
-      <w:r>
-        <w:rPr>
-          <w:rFonts w:ascii="Courier New" w:hAnsi="Courier New" w:cs="Courier New"/>
-          <w:sz w:val="20"/>
-        </w:rPr>
-        <w:t>, times):</w:t>
-      </w:r>
-    </w:p>
-    <w:p>
-      <w:pPr>
-        <w:spacing w:after="0"/>
-        <w:ind w:left="720"/>
-        <w:rPr>
-          <w:rFonts w:ascii="Courier New" w:hAnsi="Courier New" w:cs="Courier New"/>
-          <w:sz w:val="20"/>
-        </w:rPr>
-      </w:pPr>
-      <w:r>
-        <w:rPr>
-          <w:rFonts w:ascii="Courier New" w:hAnsi="Courier New" w:cs="Courier New"/>
-          <w:sz w:val="20"/>
-        </w:rPr>
-        <w:t xml:space="preserve">    import </w:t>
-      </w:r>
-      <w:proofErr w:type="spellStart"/>
-      <w:r>
-        <w:rPr>
-          <w:rFonts w:ascii="Courier New" w:hAnsi="Courier New" w:cs="Courier New"/>
-          <w:sz w:val="20"/>
-        </w:rPr>
-        <w:t>matplotlib</w:t>
-      </w:r>
-      <w:proofErr w:type="spellEnd"/>
-    </w:p>
-    <w:p>
-      <w:pPr>
-        <w:spacing w:after="0"/>
-        <w:ind w:left="720"/>
-        <w:rPr>
-          <w:rFonts w:ascii="Courier New" w:hAnsi="Courier New" w:cs="Courier New"/>
-          <w:sz w:val="20"/>
-        </w:rPr>
-      </w:pPr>
-      <w:r>
-        <w:rPr>
-          <w:rFonts w:ascii="Courier New" w:hAnsi="Courier New" w:cs="Courier New"/>
-          <w:sz w:val="20"/>
-        </w:rPr>
-        <w:t xml:space="preserve">    </w:t>
-      </w:r>
-      <w:proofErr w:type="spellStart"/>
-      <w:r>
-        <w:rPr>
-          <w:rFonts w:ascii="Courier New" w:hAnsi="Courier New" w:cs="Courier New"/>
-          <w:sz w:val="20"/>
-        </w:rPr>
-        <w:t>matplotlib.use</w:t>
-      </w:r>
-      <w:proofErr w:type="spellEnd"/>
-      <w:r>
-        <w:rPr>
-          <w:rFonts w:ascii="Courier New" w:hAnsi="Courier New" w:cs="Courier New"/>
-          <w:sz w:val="20"/>
-        </w:rPr>
-        <w:t>('</w:t>
-      </w:r>
-      <w:proofErr w:type="spellStart"/>
-      <w:r>
-        <w:rPr>
-          <w:rFonts w:ascii="Courier New" w:hAnsi="Courier New" w:cs="Courier New"/>
-          <w:sz w:val="20"/>
-        </w:rPr>
-        <w:t>agg</w:t>
-      </w:r>
-      <w:proofErr w:type="spellEnd"/>
-      <w:r>
-        <w:rPr>
-          <w:rFonts w:ascii="Courier New" w:hAnsi="Courier New" w:cs="Courier New"/>
-          <w:sz w:val="20"/>
-        </w:rPr>
-        <w:t>')  # Set backend</w:t>
-      </w:r>
-    </w:p>
-    <w:p>
-      <w:pPr>
-        <w:spacing w:after="0"/>
-        <w:ind w:left="720"/>
-        <w:rPr>
-          <w:rFonts w:ascii="Courier New" w:hAnsi="Courier New" w:cs="Courier New"/>
-          <w:sz w:val="20"/>
-        </w:rPr>
-      </w:pPr>
-      <w:r>
-        <w:rPr>
-          <w:rFonts w:ascii="Courier New" w:hAnsi="Courier New" w:cs="Courier New"/>
-          <w:sz w:val="20"/>
-        </w:rPr>
-        <w:t xml:space="preserve">    import </w:t>
-      </w:r>
-      <w:proofErr w:type="spellStart"/>
-      <w:r>
-        <w:rPr>
-          <w:rFonts w:ascii="Courier New" w:hAnsi="Courier New" w:cs="Courier New"/>
-          <w:sz w:val="20"/>
-        </w:rPr>
-        <w:t>matplotlib.pyplot</w:t>
-      </w:r>
-      <w:proofErr w:type="spellEnd"/>
-      <w:r>
-        <w:rPr>
-          <w:rFonts w:ascii="Courier New" w:hAnsi="Courier New" w:cs="Courier New"/>
-          <w:sz w:val="20"/>
-        </w:rPr>
-        <w:t xml:space="preserve"> as </w:t>
-      </w:r>
-      <w:proofErr w:type="spellStart"/>
-      <w:r>
-        <w:rPr>
-          <w:rFonts w:ascii="Courier New" w:hAnsi="Courier New" w:cs="Courier New"/>
-          <w:sz w:val="20"/>
-        </w:rPr>
-        <w:t>plt</w:t>
-      </w:r>
-      <w:proofErr w:type="spellEnd"/>
+        <w:t xml:space="preserve"> as plt</w:t>
+      </w:r>
     </w:p>
     <w:p>
       <w:pPr>
@@ -18308,7 +18233,12 @@
       </w:pPr>
     </w:p>
     <w:sectPr>
-      <w:headerReference w:type="default" r:id="rId42"/>
+      <w:headerReference w:type="even" r:id="rId42"/>
+      <w:headerReference w:type="default" r:id="rId43"/>
+      <w:footerReference w:type="even" r:id="rId44"/>
+      <w:footerReference w:type="default" r:id="rId45"/>
+      <w:headerReference w:type="first" r:id="rId46"/>
+      <w:footerReference w:type="first" r:id="rId47"/>
       <w:pgSz w:w="12240" w:h="15840"/>
       <w:pgMar w:top="1008" w:right="1440" w:bottom="1152" w:left="1440" w:header="576" w:footer="720" w:gutter="0"/>
       <w:cols w:space="720"/>
@@ -18320,7 +18250,7 @@
 </file>
 
 <file path=word/endnotes.xml><?xml version="1.0" encoding="utf-8"?>
-<w:endnotes xmlns:wpc="http://schemas.microsoft.com/office/word/2010/wordprocessingCanvas" xmlns:cx="http://schemas.microsoft.com/office/drawing/2014/chartex" xmlns:cx1="http://schemas.microsoft.com/office/drawing/2015/9/8/chartex" xmlns:cx2="http://schemas.microsoft.com/office/drawing/2015/10/21/chartex" xmlns:cx3="http://schemas.microsoft.com/office/drawing/2016/5/9/chartex" xmlns:cx4="http://schemas.microsoft.com/office/drawing/2016/5/10/chartex" xmlns:cx5="http://schemas.microsoft.com/office/drawing/2016/5/11/chartex" xmlns:cx6="http://schemas.microsoft.com/office/drawing/2016/5/12/chartex" xmlns:cx7="http://schemas.microsoft.com/office/drawing/2016/5/13/chartex" xmlns:cx8="http://schemas.microsoft.com/office/drawing/2016/5/14/chartex" xmlns:mc="http://schemas.openxmlformats.org/markup-compatibility/2006" xmlns:aink="http://schemas.microsoft.com/office/drawing/2016/ink" xmlns:am3d="http://schemas.microsoft.com/office/drawing/2017/model3d" xmlns:o="urn:schemas-microsoft-com:office:office" xmlns:r="http://schemas.openxmlformats.org/officeDocument/2006/relationships" xmlns:m="http://schemas.openxmlformats.org/officeDocument/2006/math" xmlns:v="urn:schemas-microsoft-com:vml" xmlns:wp14="http://schemas.microsoft.com/office/word/2010/wordprocessingDrawing" xmlns:wp="http://schemas.openxmlformats.org/drawingml/2006/wordprocessingDrawing" xmlns:w10="urn:schemas-microsoft-com:office:word" xmlns:w="http://schemas.openxmlformats.org/wordprocessingml/2006/main" xmlns:w14="http://schemas.microsoft.com/office/word/2010/wordml" xmlns:w15="http://schemas.microsoft.com/office/word/2012/wordml" xmlns:w16se="http://schemas.microsoft.com/office/word/2015/wordml/symex" xmlns:wpg="http://schemas.microsoft.com/office/word/2010/wordprocessingGroup" xmlns:wpi="http://schemas.microsoft.com/office/word/2010/wordprocessingInk" xmlns:wne="http://schemas.microsoft.com/office/word/2006/wordml" xmlns:wps="http://schemas.microsoft.com/office/word/2010/wordprocessingShape" mc:Ignorable="w14 w15 w16se wp14">
+<w:endnotes xmlns:wpc="http://schemas.microsoft.com/office/word/2010/wordprocessingCanvas" xmlns:cx="http://schemas.microsoft.com/office/drawing/2014/chartex" xmlns:cx1="http://schemas.microsoft.com/office/drawing/2015/9/8/chartex" xmlns:cx2="http://schemas.microsoft.com/office/drawing/2015/10/21/chartex" xmlns:cx3="http://schemas.microsoft.com/office/drawing/2016/5/9/chartex" xmlns:cx4="http://schemas.microsoft.com/office/drawing/2016/5/10/chartex" xmlns:cx5="http://schemas.microsoft.com/office/drawing/2016/5/11/chartex" xmlns:cx6="http://schemas.microsoft.com/office/drawing/2016/5/12/chartex" xmlns:cx7="http://schemas.microsoft.com/office/drawing/2016/5/13/chartex" xmlns:cx8="http://schemas.microsoft.com/office/drawing/2016/5/14/chartex" xmlns:mc="http://schemas.openxmlformats.org/markup-compatibility/2006" xmlns:aink="http://schemas.microsoft.com/office/drawing/2016/ink" xmlns:am3d="http://schemas.microsoft.com/office/drawing/2017/model3d" xmlns:o="urn:schemas-microsoft-com:office:office" xmlns:r="http://schemas.openxmlformats.org/officeDocument/2006/relationships" xmlns:m="http://schemas.openxmlformats.org/officeDocument/2006/math" xmlns:v="urn:schemas-microsoft-com:vml" xmlns:wp14="http://schemas.microsoft.com/office/word/2010/wordprocessingDrawing" xmlns:wp="http://schemas.openxmlformats.org/drawingml/2006/wordprocessingDrawing" xmlns:w10="urn:schemas-microsoft-com:office:word" xmlns:w="http://schemas.openxmlformats.org/wordprocessingml/2006/main" xmlns:w14="http://schemas.microsoft.com/office/word/2010/wordml" xmlns:w15="http://schemas.microsoft.com/office/word/2012/wordml" xmlns:w16cid="http://schemas.microsoft.com/office/word/2016/wordml/cid" xmlns:w16se="http://schemas.microsoft.com/office/word/2015/wordml/symex" xmlns:wpg="http://schemas.microsoft.com/office/word/2010/wordprocessingGroup" xmlns:wpi="http://schemas.microsoft.com/office/word/2010/wordprocessingInk" xmlns:wne="http://schemas.microsoft.com/office/word/2006/wordml" xmlns:wps="http://schemas.microsoft.com/office/word/2010/wordprocessingShape" mc:Ignorable="w14 w15 w16se w16cid wp14">
   <w:endnote w:type="separator" w:id="-1">
     <w:p>
       <w:pPr>
@@ -18344,8 +18274,38 @@
 </w:endnotes>
 </file>
 
+<file path=word/footer1.xml><?xml version="1.0" encoding="utf-8"?>
+<w:ftr xmlns:wpc="http://schemas.microsoft.com/office/word/2010/wordprocessingCanvas" xmlns:cx="http://schemas.microsoft.com/office/drawing/2014/chartex" xmlns:cx1="http://schemas.microsoft.com/office/drawing/2015/9/8/chartex" xmlns:cx2="http://schemas.microsoft.com/office/drawing/2015/10/21/chartex" xmlns:cx3="http://schemas.microsoft.com/office/drawing/2016/5/9/chartex" xmlns:cx4="http://schemas.microsoft.com/office/drawing/2016/5/10/chartex" xmlns:cx5="http://schemas.microsoft.com/office/drawing/2016/5/11/chartex" xmlns:cx6="http://schemas.microsoft.com/office/drawing/2016/5/12/chartex" xmlns:cx7="http://schemas.microsoft.com/office/drawing/2016/5/13/chartex" xmlns:cx8="http://schemas.microsoft.com/office/drawing/2016/5/14/chartex" xmlns:mc="http://schemas.openxmlformats.org/markup-compatibility/2006" xmlns:aink="http://schemas.microsoft.com/office/drawing/2016/ink" xmlns:am3d="http://schemas.microsoft.com/office/drawing/2017/model3d" xmlns:o="urn:schemas-microsoft-com:office:office" xmlns:r="http://schemas.openxmlformats.org/officeDocument/2006/relationships" xmlns:m="http://schemas.openxmlformats.org/officeDocument/2006/math" xmlns:v="urn:schemas-microsoft-com:vml" xmlns:wp14="http://schemas.microsoft.com/office/word/2010/wordprocessingDrawing" xmlns:wp="http://schemas.openxmlformats.org/drawingml/2006/wordprocessingDrawing" xmlns:w10="urn:schemas-microsoft-com:office:word" xmlns:w="http://schemas.openxmlformats.org/wordprocessingml/2006/main" xmlns:w14="http://schemas.microsoft.com/office/word/2010/wordml" xmlns:w15="http://schemas.microsoft.com/office/word/2012/wordml" xmlns:w16cid="http://schemas.microsoft.com/office/word/2016/wordml/cid" xmlns:w16se="http://schemas.microsoft.com/office/word/2015/wordml/symex" xmlns:wpg="http://schemas.microsoft.com/office/word/2010/wordprocessingGroup" xmlns:wpi="http://schemas.microsoft.com/office/word/2010/wordprocessingInk" xmlns:wne="http://schemas.microsoft.com/office/word/2006/wordml" xmlns:wps="http://schemas.microsoft.com/office/word/2010/wordprocessingShape" mc:Ignorable="w14 w15 w16se w16cid wp14">
+  <w:p>
+    <w:pPr>
+      <w:pStyle w:val="Footer"/>
+    </w:pPr>
+  </w:p>
+</w:ftr>
+</file>
+
+<file path=word/footer2.xml><?xml version="1.0" encoding="utf-8"?>
+<w:ftr xmlns:wpc="http://schemas.microsoft.com/office/word/2010/wordprocessingCanvas" xmlns:cx="http://schemas.microsoft.com/office/drawing/2014/chartex" xmlns:cx1="http://schemas.microsoft.com/office/drawing/2015/9/8/chartex" xmlns:cx2="http://schemas.microsoft.com/office/drawing/2015/10/21/chartex" xmlns:cx3="http://schemas.microsoft.com/office/drawing/2016/5/9/chartex" xmlns:cx4="http://schemas.microsoft.com/office/drawing/2016/5/10/chartex" xmlns:cx5="http://schemas.microsoft.com/office/drawing/2016/5/11/chartex" xmlns:cx6="http://schemas.microsoft.com/office/drawing/2016/5/12/chartex" xmlns:cx7="http://schemas.microsoft.com/office/drawing/2016/5/13/chartex" xmlns:cx8="http://schemas.microsoft.com/office/drawing/2016/5/14/chartex" xmlns:mc="http://schemas.openxmlformats.org/markup-compatibility/2006" xmlns:aink="http://schemas.microsoft.com/office/drawing/2016/ink" xmlns:am3d="http://schemas.microsoft.com/office/drawing/2017/model3d" xmlns:o="urn:schemas-microsoft-com:office:office" xmlns:r="http://schemas.openxmlformats.org/officeDocument/2006/relationships" xmlns:m="http://schemas.openxmlformats.org/officeDocument/2006/math" xmlns:v="urn:schemas-microsoft-com:vml" xmlns:wp14="http://schemas.microsoft.com/office/word/2010/wordprocessingDrawing" xmlns:wp="http://schemas.openxmlformats.org/drawingml/2006/wordprocessingDrawing" xmlns:w10="urn:schemas-microsoft-com:office:word" xmlns:w="http://schemas.openxmlformats.org/wordprocessingml/2006/main" xmlns:w14="http://schemas.microsoft.com/office/word/2010/wordml" xmlns:w15="http://schemas.microsoft.com/office/word/2012/wordml" xmlns:w16cid="http://schemas.microsoft.com/office/word/2016/wordml/cid" xmlns:w16se="http://schemas.microsoft.com/office/word/2015/wordml/symex" xmlns:wpg="http://schemas.microsoft.com/office/word/2010/wordprocessingGroup" xmlns:wpi="http://schemas.microsoft.com/office/word/2010/wordprocessingInk" xmlns:wne="http://schemas.microsoft.com/office/word/2006/wordml" xmlns:wps="http://schemas.microsoft.com/office/word/2010/wordprocessingShape" mc:Ignorable="w14 w15 w16se w16cid wp14">
+  <w:p>
+    <w:pPr>
+      <w:pStyle w:val="Footer"/>
+    </w:pPr>
+  </w:p>
+</w:ftr>
+</file>
+
+<file path=word/footer3.xml><?xml version="1.0" encoding="utf-8"?>
+<w:ftr xmlns:wpc="http://schemas.microsoft.com/office/word/2010/wordprocessingCanvas" xmlns:cx="http://schemas.microsoft.com/office/drawing/2014/chartex" xmlns:cx1="http://schemas.microsoft.com/office/drawing/2015/9/8/chartex" xmlns:cx2="http://schemas.microsoft.com/office/drawing/2015/10/21/chartex" xmlns:cx3="http://schemas.microsoft.com/office/drawing/2016/5/9/chartex" xmlns:cx4="http://schemas.microsoft.com/office/drawing/2016/5/10/chartex" xmlns:cx5="http://schemas.microsoft.com/office/drawing/2016/5/11/chartex" xmlns:cx6="http://schemas.microsoft.com/office/drawing/2016/5/12/chartex" xmlns:cx7="http://schemas.microsoft.com/office/drawing/2016/5/13/chartex" xmlns:cx8="http://schemas.microsoft.com/office/drawing/2016/5/14/chartex" xmlns:mc="http://schemas.openxmlformats.org/markup-compatibility/2006" xmlns:aink="http://schemas.microsoft.com/office/drawing/2016/ink" xmlns:am3d="http://schemas.microsoft.com/office/drawing/2017/model3d" xmlns:o="urn:schemas-microsoft-com:office:office" xmlns:r="http://schemas.openxmlformats.org/officeDocument/2006/relationships" xmlns:m="http://schemas.openxmlformats.org/officeDocument/2006/math" xmlns:v="urn:schemas-microsoft-com:vml" xmlns:wp14="http://schemas.microsoft.com/office/word/2010/wordprocessingDrawing" xmlns:wp="http://schemas.openxmlformats.org/drawingml/2006/wordprocessingDrawing" xmlns:w10="urn:schemas-microsoft-com:office:word" xmlns:w="http://schemas.openxmlformats.org/wordprocessingml/2006/main" xmlns:w14="http://schemas.microsoft.com/office/word/2010/wordml" xmlns:w15="http://schemas.microsoft.com/office/word/2012/wordml" xmlns:w16cid="http://schemas.microsoft.com/office/word/2016/wordml/cid" xmlns:w16se="http://schemas.microsoft.com/office/word/2015/wordml/symex" xmlns:wpg="http://schemas.microsoft.com/office/word/2010/wordprocessingGroup" xmlns:wpi="http://schemas.microsoft.com/office/word/2010/wordprocessingInk" xmlns:wne="http://schemas.microsoft.com/office/word/2006/wordml" xmlns:wps="http://schemas.microsoft.com/office/word/2010/wordprocessingShape" mc:Ignorable="w14 w15 w16se w16cid wp14">
+  <w:p>
+    <w:pPr>
+      <w:pStyle w:val="Footer"/>
+    </w:pPr>
+  </w:p>
+</w:ftr>
+</file>
+
 <file path=word/footnotes.xml><?xml version="1.0" encoding="utf-8"?>
-<w:footnotes xmlns:wpc="http://schemas.microsoft.com/office/word/2010/wordprocessingCanvas" xmlns:cx="http://schemas.microsoft.com/office/drawing/2014/chartex" xmlns:cx1="http://schemas.microsoft.com/office/drawing/2015/9/8/chartex" xmlns:cx2="http://schemas.microsoft.com/office/drawing/2015/10/21/chartex" xmlns:cx3="http://schemas.microsoft.com/office/drawing/2016/5/9/chartex" xmlns:cx4="http://schemas.microsoft.com/office/drawing/2016/5/10/chartex" xmlns:cx5="http://schemas.microsoft.com/office/drawing/2016/5/11/chartex" xmlns:cx6="http://schemas.microsoft.com/office/drawing/2016/5/12/chartex" xmlns:cx7="http://schemas.microsoft.com/office/drawing/2016/5/13/chartex" xmlns:cx8="http://schemas.microsoft.com/office/drawing/2016/5/14/chartex" xmlns:mc="http://schemas.openxmlformats.org/markup-compatibility/2006" xmlns:aink="http://schemas.microsoft.com/office/drawing/2016/ink" xmlns:am3d="http://schemas.microsoft.com/office/drawing/2017/model3d" xmlns:o="urn:schemas-microsoft-com:office:office" xmlns:r="http://schemas.openxmlformats.org/officeDocument/2006/relationships" xmlns:m="http://schemas.openxmlformats.org/officeDocument/2006/math" xmlns:v="urn:schemas-microsoft-com:vml" xmlns:wp14="http://schemas.microsoft.com/office/word/2010/wordprocessingDrawing" xmlns:wp="http://schemas.openxmlformats.org/drawingml/2006/wordprocessingDrawing" xmlns:w10="urn:schemas-microsoft-com:office:word" xmlns:w="http://schemas.openxmlformats.org/wordprocessingml/2006/main" xmlns:w14="http://schemas.microsoft.com/office/word/2010/wordml" xmlns:w15="http://schemas.microsoft.com/office/word/2012/wordml" xmlns:w16se="http://schemas.microsoft.com/office/word/2015/wordml/symex" xmlns:wpg="http://schemas.microsoft.com/office/word/2010/wordprocessingGroup" xmlns:wpi="http://schemas.microsoft.com/office/word/2010/wordprocessingInk" xmlns:wne="http://schemas.microsoft.com/office/word/2006/wordml" xmlns:wps="http://schemas.microsoft.com/office/word/2010/wordprocessingShape" mc:Ignorable="w14 w15 w16se wp14">
+<w:footnotes xmlns:wpc="http://schemas.microsoft.com/office/word/2010/wordprocessingCanvas" xmlns:cx="http://schemas.microsoft.com/office/drawing/2014/chartex" xmlns:cx1="http://schemas.microsoft.com/office/drawing/2015/9/8/chartex" xmlns:cx2="http://schemas.microsoft.com/office/drawing/2015/10/21/chartex" xmlns:cx3="http://schemas.microsoft.com/office/drawing/2016/5/9/chartex" xmlns:cx4="http://schemas.microsoft.com/office/drawing/2016/5/10/chartex" xmlns:cx5="http://schemas.microsoft.com/office/drawing/2016/5/11/chartex" xmlns:cx6="http://schemas.microsoft.com/office/drawing/2016/5/12/chartex" xmlns:cx7="http://schemas.microsoft.com/office/drawing/2016/5/13/chartex" xmlns:cx8="http://schemas.microsoft.com/office/drawing/2016/5/14/chartex" xmlns:mc="http://schemas.openxmlformats.org/markup-compatibility/2006" xmlns:aink="http://schemas.microsoft.com/office/drawing/2016/ink" xmlns:am3d="http://schemas.microsoft.com/office/drawing/2017/model3d" xmlns:o="urn:schemas-microsoft-com:office:office" xmlns:r="http://schemas.openxmlformats.org/officeDocument/2006/relationships" xmlns:m="http://schemas.openxmlformats.org/officeDocument/2006/math" xmlns:v="urn:schemas-microsoft-com:vml" xmlns:wp14="http://schemas.microsoft.com/office/word/2010/wordprocessingDrawing" xmlns:wp="http://schemas.openxmlformats.org/drawingml/2006/wordprocessingDrawing" xmlns:w10="urn:schemas-microsoft-com:office:word" xmlns:w="http://schemas.openxmlformats.org/wordprocessingml/2006/main" xmlns:w14="http://schemas.microsoft.com/office/word/2010/wordml" xmlns:w15="http://schemas.microsoft.com/office/word/2012/wordml" xmlns:w16cid="http://schemas.microsoft.com/office/word/2016/wordml/cid" xmlns:w16se="http://schemas.microsoft.com/office/word/2015/wordml/symex" xmlns:wpg="http://schemas.microsoft.com/office/word/2010/wordprocessingGroup" xmlns:wpi="http://schemas.microsoft.com/office/word/2010/wordprocessingInk" xmlns:wne="http://schemas.microsoft.com/office/word/2006/wordml" xmlns:wps="http://schemas.microsoft.com/office/word/2010/wordprocessingShape" mc:Ignorable="w14 w15 w16se w16cid wp14">
   <w:footnote w:type="separator" w:id="-1">
     <w:p>
       <w:pPr>
@@ -18370,7 +18330,17 @@
 </file>
 
 <file path=word/header1.xml><?xml version="1.0" encoding="utf-8"?>
-<w:hdr xmlns:wpc="http://schemas.microsoft.com/office/word/2010/wordprocessingCanvas" xmlns:cx="http://schemas.microsoft.com/office/drawing/2014/chartex" xmlns:cx1="http://schemas.microsoft.com/office/drawing/2015/9/8/chartex" xmlns:cx2="http://schemas.microsoft.com/office/drawing/2015/10/21/chartex" xmlns:cx3="http://schemas.microsoft.com/office/drawing/2016/5/9/chartex" xmlns:cx4="http://schemas.microsoft.com/office/drawing/2016/5/10/chartex" xmlns:cx5="http://schemas.microsoft.com/office/drawing/2016/5/11/chartex" xmlns:cx6="http://schemas.microsoft.com/office/drawing/2016/5/12/chartex" xmlns:cx7="http://schemas.microsoft.com/office/drawing/2016/5/13/chartex" xmlns:cx8="http://schemas.microsoft.com/office/drawing/2016/5/14/chartex" xmlns:mc="http://schemas.openxmlformats.org/markup-compatibility/2006" xmlns:aink="http://schemas.microsoft.com/office/drawing/2016/ink" xmlns:am3d="http://schemas.microsoft.com/office/drawing/2017/model3d" xmlns:o="urn:schemas-microsoft-com:office:office" xmlns:r="http://schemas.openxmlformats.org/officeDocument/2006/relationships" xmlns:m="http://schemas.openxmlformats.org/officeDocument/2006/math" xmlns:v="urn:schemas-microsoft-com:vml" xmlns:wp14="http://schemas.microsoft.com/office/word/2010/wordprocessingDrawing" xmlns:wp="http://schemas.openxmlformats.org/drawingml/2006/wordprocessingDrawing" xmlns:w10="urn:schemas-microsoft-com:office:word" xmlns:w="http://schemas.openxmlformats.org/wordprocessingml/2006/main" xmlns:w14="http://schemas.microsoft.com/office/word/2010/wordml" xmlns:w15="http://schemas.microsoft.com/office/word/2012/wordml" xmlns:w16se="http://schemas.microsoft.com/office/word/2015/wordml/symex" xmlns:wpg="http://schemas.microsoft.com/office/word/2010/wordprocessingGroup" xmlns:wpi="http://schemas.microsoft.com/office/word/2010/wordprocessingInk" xmlns:wne="http://schemas.microsoft.com/office/word/2006/wordml" xmlns:wps="http://schemas.microsoft.com/office/word/2010/wordprocessingShape" mc:Ignorable="w14 w15 w16se wp14">
+<w:hdr xmlns:wpc="http://schemas.microsoft.com/office/word/2010/wordprocessingCanvas" xmlns:cx="http://schemas.microsoft.com/office/drawing/2014/chartex" xmlns:cx1="http://schemas.microsoft.com/office/drawing/2015/9/8/chartex" xmlns:cx2="http://schemas.microsoft.com/office/drawing/2015/10/21/chartex" xmlns:cx3="http://schemas.microsoft.com/office/drawing/2016/5/9/chartex" xmlns:cx4="http://schemas.microsoft.com/office/drawing/2016/5/10/chartex" xmlns:cx5="http://schemas.microsoft.com/office/drawing/2016/5/11/chartex" xmlns:cx6="http://schemas.microsoft.com/office/drawing/2016/5/12/chartex" xmlns:cx7="http://schemas.microsoft.com/office/drawing/2016/5/13/chartex" xmlns:cx8="http://schemas.microsoft.com/office/drawing/2016/5/14/chartex" xmlns:mc="http://schemas.openxmlformats.org/markup-compatibility/2006" xmlns:aink="http://schemas.microsoft.com/office/drawing/2016/ink" xmlns:am3d="http://schemas.microsoft.com/office/drawing/2017/model3d" xmlns:o="urn:schemas-microsoft-com:office:office" xmlns:r="http://schemas.openxmlformats.org/officeDocument/2006/relationships" xmlns:m="http://schemas.openxmlformats.org/officeDocument/2006/math" xmlns:v="urn:schemas-microsoft-com:vml" xmlns:wp14="http://schemas.microsoft.com/office/word/2010/wordprocessingDrawing" xmlns:wp="http://schemas.openxmlformats.org/drawingml/2006/wordprocessingDrawing" xmlns:w10="urn:schemas-microsoft-com:office:word" xmlns:w="http://schemas.openxmlformats.org/wordprocessingml/2006/main" xmlns:w14="http://schemas.microsoft.com/office/word/2010/wordml" xmlns:w15="http://schemas.microsoft.com/office/word/2012/wordml" xmlns:w16cid="http://schemas.microsoft.com/office/word/2016/wordml/cid" xmlns:w16se="http://schemas.microsoft.com/office/word/2015/wordml/symex" xmlns:wpg="http://schemas.microsoft.com/office/word/2010/wordprocessingGroup" xmlns:wpi="http://schemas.microsoft.com/office/word/2010/wordprocessingInk" xmlns:wne="http://schemas.microsoft.com/office/word/2006/wordml" xmlns:wps="http://schemas.microsoft.com/office/word/2010/wordprocessingShape" mc:Ignorable="w14 w15 w16se w16cid wp14">
+  <w:p>
+    <w:pPr>
+      <w:pStyle w:val="Header"/>
+    </w:pPr>
+  </w:p>
+</w:hdr>
+</file>
+
+<file path=word/header2.xml><?xml version="1.0" encoding="utf-8"?>
+<w:hdr xmlns:wpc="http://schemas.microsoft.com/office/word/2010/wordprocessingCanvas" xmlns:cx="http://schemas.microsoft.com/office/drawing/2014/chartex" xmlns:cx1="http://schemas.microsoft.com/office/drawing/2015/9/8/chartex" xmlns:cx2="http://schemas.microsoft.com/office/drawing/2015/10/21/chartex" xmlns:cx3="http://schemas.microsoft.com/office/drawing/2016/5/9/chartex" xmlns:cx4="http://schemas.microsoft.com/office/drawing/2016/5/10/chartex" xmlns:cx5="http://schemas.microsoft.com/office/drawing/2016/5/11/chartex" xmlns:cx6="http://schemas.microsoft.com/office/drawing/2016/5/12/chartex" xmlns:cx7="http://schemas.microsoft.com/office/drawing/2016/5/13/chartex" xmlns:cx8="http://schemas.microsoft.com/office/drawing/2016/5/14/chartex" xmlns:mc="http://schemas.openxmlformats.org/markup-compatibility/2006" xmlns:aink="http://schemas.microsoft.com/office/drawing/2016/ink" xmlns:am3d="http://schemas.microsoft.com/office/drawing/2017/model3d" xmlns:o="urn:schemas-microsoft-com:office:office" xmlns:r="http://schemas.openxmlformats.org/officeDocument/2006/relationships" xmlns:m="http://schemas.openxmlformats.org/officeDocument/2006/math" xmlns:v="urn:schemas-microsoft-com:vml" xmlns:wp14="http://schemas.microsoft.com/office/word/2010/wordprocessingDrawing" xmlns:wp="http://schemas.openxmlformats.org/drawingml/2006/wordprocessingDrawing" xmlns:w10="urn:schemas-microsoft-com:office:word" xmlns:w="http://schemas.openxmlformats.org/wordprocessingml/2006/main" xmlns:w14="http://schemas.microsoft.com/office/word/2010/wordml" xmlns:w15="http://schemas.microsoft.com/office/word/2012/wordml" xmlns:w16cid="http://schemas.microsoft.com/office/word/2016/wordml/cid" xmlns:w16se="http://schemas.microsoft.com/office/word/2015/wordml/symex" xmlns:wpg="http://schemas.microsoft.com/office/word/2010/wordprocessingGroup" xmlns:wpi="http://schemas.microsoft.com/office/word/2010/wordprocessingInk" xmlns:wne="http://schemas.microsoft.com/office/word/2006/wordml" xmlns:wps="http://schemas.microsoft.com/office/word/2010/wordprocessingShape" mc:Ignorable="w14 w15 w16se w16cid wp14">
   <w:p>
     <w:pPr>
       <w:pStyle w:val="Header"/>
@@ -18389,8 +18359,18 @@
 </w:hdr>
 </file>
 
+<file path=word/header3.xml><?xml version="1.0" encoding="utf-8"?>
+<w:hdr xmlns:wpc="http://schemas.microsoft.com/office/word/2010/wordprocessingCanvas" xmlns:cx="http://schemas.microsoft.com/office/drawing/2014/chartex" xmlns:cx1="http://schemas.microsoft.com/office/drawing/2015/9/8/chartex" xmlns:cx2="http://schemas.microsoft.com/office/drawing/2015/10/21/chartex" xmlns:cx3="http://schemas.microsoft.com/office/drawing/2016/5/9/chartex" xmlns:cx4="http://schemas.microsoft.com/office/drawing/2016/5/10/chartex" xmlns:cx5="http://schemas.microsoft.com/office/drawing/2016/5/11/chartex" xmlns:cx6="http://schemas.microsoft.com/office/drawing/2016/5/12/chartex" xmlns:cx7="http://schemas.microsoft.com/office/drawing/2016/5/13/chartex" xmlns:cx8="http://schemas.microsoft.com/office/drawing/2016/5/14/chartex" xmlns:mc="http://schemas.openxmlformats.org/markup-compatibility/2006" xmlns:aink="http://schemas.microsoft.com/office/drawing/2016/ink" xmlns:am3d="http://schemas.microsoft.com/office/drawing/2017/model3d" xmlns:o="urn:schemas-microsoft-com:office:office" xmlns:r="http://schemas.openxmlformats.org/officeDocument/2006/relationships" xmlns:m="http://schemas.openxmlformats.org/officeDocument/2006/math" xmlns:v="urn:schemas-microsoft-com:vml" xmlns:wp14="http://schemas.microsoft.com/office/word/2010/wordprocessingDrawing" xmlns:wp="http://schemas.openxmlformats.org/drawingml/2006/wordprocessingDrawing" xmlns:w10="urn:schemas-microsoft-com:office:word" xmlns:w="http://schemas.openxmlformats.org/wordprocessingml/2006/main" xmlns:w14="http://schemas.microsoft.com/office/word/2010/wordml" xmlns:w15="http://schemas.microsoft.com/office/word/2012/wordml" xmlns:w16cid="http://schemas.microsoft.com/office/word/2016/wordml/cid" xmlns:w16se="http://schemas.microsoft.com/office/word/2015/wordml/symex" xmlns:wpg="http://schemas.microsoft.com/office/word/2010/wordprocessingGroup" xmlns:wpi="http://schemas.microsoft.com/office/word/2010/wordprocessingInk" xmlns:wne="http://schemas.microsoft.com/office/word/2006/wordml" xmlns:wps="http://schemas.microsoft.com/office/word/2010/wordprocessingShape" mc:Ignorable="w14 w15 w16se w16cid wp14">
+  <w:p>
+    <w:pPr>
+      <w:pStyle w:val="Header"/>
+    </w:pPr>
+  </w:p>
+</w:hdr>
+</file>
+
 <file path=word/numbering.xml><?xml version="1.0" encoding="utf-8"?>
-<w:numbering xmlns:wpc="http://schemas.microsoft.com/office/word/2010/wordprocessingCanvas" xmlns:cx="http://schemas.microsoft.com/office/drawing/2014/chartex" xmlns:cx1="http://schemas.microsoft.com/office/drawing/2015/9/8/chartex" xmlns:cx2="http://schemas.microsoft.com/office/drawing/2015/10/21/chartex" xmlns:cx3="http://schemas.microsoft.com/office/drawing/2016/5/9/chartex" xmlns:cx4="http://schemas.microsoft.com/office/drawing/2016/5/10/chartex" xmlns:cx5="http://schemas.microsoft.com/office/drawing/2016/5/11/chartex" xmlns:cx6="http://schemas.microsoft.com/office/drawing/2016/5/12/chartex" xmlns:cx7="http://schemas.microsoft.com/office/drawing/2016/5/13/chartex" xmlns:cx8="http://schemas.microsoft.com/office/drawing/2016/5/14/chartex" xmlns:mc="http://schemas.openxmlformats.org/markup-compatibility/2006" xmlns:aink="http://schemas.microsoft.com/office/drawing/2016/ink" xmlns:am3d="http://schemas.microsoft.com/office/drawing/2017/model3d" xmlns:o="urn:schemas-microsoft-com:office:office" xmlns:r="http://schemas.openxmlformats.org/officeDocument/2006/relationships" xmlns:m="http://schemas.openxmlformats.org/officeDocument/2006/math" xmlns:v="urn:schemas-microsoft-com:vml" xmlns:wp14="http://schemas.microsoft.com/office/word/2010/wordprocessingDrawing" xmlns:wp="http://schemas.openxmlformats.org/drawingml/2006/wordprocessingDrawing" xmlns:w10="urn:schemas-microsoft-com:office:word" xmlns:w="http://schemas.openxmlformats.org/wordprocessingml/2006/main" xmlns:w14="http://schemas.microsoft.com/office/word/2010/wordml" xmlns:w15="http://schemas.microsoft.com/office/word/2012/wordml" xmlns:w16se="http://schemas.microsoft.com/office/word/2015/wordml/symex" xmlns:wpg="http://schemas.microsoft.com/office/word/2010/wordprocessingGroup" xmlns:wpi="http://schemas.microsoft.com/office/word/2010/wordprocessingInk" xmlns:wne="http://schemas.microsoft.com/office/word/2006/wordml" xmlns:wps="http://schemas.microsoft.com/office/word/2010/wordprocessingShape" mc:Ignorable="w14 w15 w16se wp14">
+<w:numbering xmlns:wpc="http://schemas.microsoft.com/office/word/2010/wordprocessingCanvas" xmlns:cx="http://schemas.microsoft.com/office/drawing/2014/chartex" xmlns:cx1="http://schemas.microsoft.com/office/drawing/2015/9/8/chartex" xmlns:cx2="http://schemas.microsoft.com/office/drawing/2015/10/21/chartex" xmlns:cx3="http://schemas.microsoft.com/office/drawing/2016/5/9/chartex" xmlns:cx4="http://schemas.microsoft.com/office/drawing/2016/5/10/chartex" xmlns:cx5="http://schemas.microsoft.com/office/drawing/2016/5/11/chartex" xmlns:cx6="http://schemas.microsoft.com/office/drawing/2016/5/12/chartex" xmlns:cx7="http://schemas.microsoft.com/office/drawing/2016/5/13/chartex" xmlns:cx8="http://schemas.microsoft.com/office/drawing/2016/5/14/chartex" xmlns:mc="http://schemas.openxmlformats.org/markup-compatibility/2006" xmlns:aink="http://schemas.microsoft.com/office/drawing/2016/ink" xmlns:am3d="http://schemas.microsoft.com/office/drawing/2017/model3d" xmlns:o="urn:schemas-microsoft-com:office:office" xmlns:r="http://schemas.openxmlformats.org/officeDocument/2006/relationships" xmlns:m="http://schemas.openxmlformats.org/officeDocument/2006/math" xmlns:v="urn:schemas-microsoft-com:vml" xmlns:wp14="http://schemas.microsoft.com/office/word/2010/wordprocessingDrawing" xmlns:wp="http://schemas.openxmlformats.org/drawingml/2006/wordprocessingDrawing" xmlns:w10="urn:schemas-microsoft-com:office:word" xmlns:w="http://schemas.openxmlformats.org/wordprocessingml/2006/main" xmlns:w14="http://schemas.microsoft.com/office/word/2010/wordml" xmlns:w15="http://schemas.microsoft.com/office/word/2012/wordml" xmlns:w16cid="http://schemas.microsoft.com/office/word/2016/wordml/cid" xmlns:w16se="http://schemas.microsoft.com/office/word/2015/wordml/symex" xmlns:wpg="http://schemas.microsoft.com/office/word/2010/wordprocessingGroup" xmlns:wpi="http://schemas.microsoft.com/office/word/2010/wordprocessingInk" xmlns:wne="http://schemas.microsoft.com/office/word/2006/wordml" xmlns:wps="http://schemas.microsoft.com/office/word/2010/wordprocessingShape" mc:Ignorable="w14 w15 w16se w16cid wp14">
   <w:abstractNum w:abstractNumId="0" w15:restartNumberingAfterBreak="0">
     <w:nsid w:val="0564079E"/>
     <w:multiLevelType w:val="hybridMultilevel"/>
@@ -22281,7 +22261,7 @@
 </file>
 
 <file path=word/styles.xml><?xml version="1.0" encoding="utf-8"?>
-<w:styles xmlns:mc="http://schemas.openxmlformats.org/markup-compatibility/2006" xmlns:r="http://schemas.openxmlformats.org/officeDocument/2006/relationships" xmlns:w="http://schemas.openxmlformats.org/wordprocessingml/2006/main" xmlns:w14="http://schemas.microsoft.com/office/word/2010/wordml" xmlns:w15="http://schemas.microsoft.com/office/word/2012/wordml" xmlns:w16se="http://schemas.microsoft.com/office/word/2015/wordml/symex" mc:Ignorable="w14 w15 w16se">
+<w:styles xmlns:mc="http://schemas.openxmlformats.org/markup-compatibility/2006" xmlns:r="http://schemas.openxmlformats.org/officeDocument/2006/relationships" xmlns:w="http://schemas.openxmlformats.org/wordprocessingml/2006/main" xmlns:w14="http://schemas.microsoft.com/office/word/2010/wordml" xmlns:w15="http://schemas.microsoft.com/office/word/2012/wordml" xmlns:w16cid="http://schemas.microsoft.com/office/word/2016/wordml/cid" xmlns:w16se="http://schemas.microsoft.com/office/word/2015/wordml/symex" mc:Ignorable="w14 w15 w16se w16cid">
   <w:docDefaults>
     <w:rPrDefault>
       <w:rPr>
@@ -22403,6 +22383,7 @@
     <w:lsdException w:name="HTML Sample" w:semiHidden="1" w:unhideWhenUsed="1"/>
     <w:lsdException w:name="HTML Typewriter" w:semiHidden="1" w:unhideWhenUsed="1"/>
     <w:lsdException w:name="HTML Variable" w:semiHidden="1" w:unhideWhenUsed="1"/>
+    <w:lsdException w:name="Normal Table" w:semiHidden="1" w:unhideWhenUsed="1"/>
     <w:lsdException w:name="annotation subject" w:semiHidden="1" w:unhideWhenUsed="1"/>
     <w:lsdException w:name="No List" w:semiHidden="1" w:unhideWhenUsed="1"/>
     <w:lsdException w:name="Outline List 1" w:semiHidden="1" w:unhideWhenUsed="1"/>
@@ -22449,8 +22430,10 @@
     <w:lsdException w:name="Table Subtle 2" w:semiHidden="1" w:unhideWhenUsed="1"/>
     <w:lsdException w:name="Table Web 1" w:semiHidden="1" w:unhideWhenUsed="1"/>
     <w:lsdException w:name="Table Web 2" w:semiHidden="1" w:unhideWhenUsed="1"/>
+    <w:lsdException w:name="Table Web 3" w:semiHidden="1" w:unhideWhenUsed="1"/>
     <w:lsdException w:name="Balloon Text" w:semiHidden="1" w:unhideWhenUsed="1"/>
     <w:lsdException w:name="Table Grid" w:uiPriority="39"/>
+    <w:lsdException w:name="Table Theme" w:semiHidden="1" w:unhideWhenUsed="1"/>
     <w:lsdException w:name="Placeholder Text" w:semiHidden="1"/>
     <w:lsdException w:name="No Spacing" w:uiPriority="1" w:qFormat="1"/>
     <w:lsdException w:name="Light Shading" w:uiPriority="60"/>
@@ -23394,15 +23377,6 @@
 </file>
 
 <file path=customXml/item1.xml><?xml version="1.0" encoding="utf-8"?>
-<?mso-contentType ?>
-<FormTemplates xmlns="http://schemas.microsoft.com/sharepoint/v3/contenttype/forms">
-  <Display>DocumentLibraryForm</Display>
-  <Edit>DocumentLibraryForm</Edit>
-  <New>DocumentLibraryForm</New>
-</FormTemplates>
-</file>
-
-<file path=customXml/item2.xml><?xml version="1.0" encoding="utf-8"?>
 <p:properties xmlns:p="http://schemas.microsoft.com/office/2006/metadata/properties" xmlns:xsi="http://www.w3.org/2001/XMLSchema-instance" xmlns:pc="http://schemas.microsoft.com/office/infopath/2007/PartnerControls">
   <documentManagement>
     <SharedWithUsers xmlns="636b0322-90fb-440c-9cbc-22749e7231e9">
@@ -23414,6 +23388,15 @@
     </SharedWithUsers>
   </documentManagement>
 </p:properties>
+</file>
+
+<file path=customXml/item2.xml><?xml version="1.0" encoding="utf-8"?>
+<?mso-contentType ?>
+<FormTemplates xmlns="http://schemas.microsoft.com/sharepoint/v3/contenttype/forms">
+  <Display>DocumentLibraryForm</Display>
+  <Edit>DocumentLibraryForm</Edit>
+  <New>DocumentLibraryForm</New>
+</FormTemplates>
 </file>
 
 <file path=customXml/item3.xml><?xml version="1.0" encoding="utf-8"?>
@@ -23561,19 +23544,19 @@
 </file>
 
 <file path=customXml/itemProps1.xml><?xml version="1.0" encoding="utf-8"?>
-<ds:datastoreItem xmlns:ds="http://schemas.openxmlformats.org/officeDocument/2006/customXml" ds:itemID="{C4CFD253-4EFA-404C-8C1C-65E19D3D22E9}">
+<ds:datastoreItem xmlns:ds="http://schemas.openxmlformats.org/officeDocument/2006/customXml" ds:itemID="{531F6DDD-182A-4D16-9226-8550A4C0EFF3}">
   <ds:schemaRefs>
-    <ds:schemaRef ds:uri="http://schemas.microsoft.com/sharepoint/v3/contenttype/forms"/>
+    <ds:schemaRef ds:uri="http://schemas.microsoft.com/office/2006/metadata/properties"/>
+    <ds:schemaRef ds:uri="http://schemas.microsoft.com/office/infopath/2007/PartnerControls"/>
+    <ds:schemaRef ds:uri="636b0322-90fb-440c-9cbc-22749e7231e9"/>
   </ds:schemaRefs>
 </ds:datastoreItem>
 </file>
 
 <file path=customXml/itemProps2.xml><?xml version="1.0" encoding="utf-8"?>
-<ds:datastoreItem xmlns:ds="http://schemas.openxmlformats.org/officeDocument/2006/customXml" ds:itemID="{531F6DDD-182A-4D16-9226-8550A4C0EFF3}">
+<ds:datastoreItem xmlns:ds="http://schemas.openxmlformats.org/officeDocument/2006/customXml" ds:itemID="{C4CFD253-4EFA-404C-8C1C-65E19D3D22E9}">
   <ds:schemaRefs>
-    <ds:schemaRef ds:uri="http://schemas.microsoft.com/office/2006/metadata/properties"/>
-    <ds:schemaRef ds:uri="http://schemas.microsoft.com/office/infopath/2007/PartnerControls"/>
-    <ds:schemaRef ds:uri="636b0322-90fb-440c-9cbc-22749e7231e9"/>
+    <ds:schemaRef ds:uri="http://schemas.microsoft.com/sharepoint/v3/contenttype/forms"/>
   </ds:schemaRefs>
 </ds:datastoreItem>
 </file>
@@ -23597,7 +23580,7 @@
 </file>
 
 <file path=customXml/itemProps4.xml><?xml version="1.0" encoding="utf-8"?>
-<ds:datastoreItem xmlns:ds="http://schemas.openxmlformats.org/officeDocument/2006/customXml" ds:itemID="{A2058CEA-55DF-447C-9CAA-76296EE8933A}">
+<ds:datastoreItem xmlns:ds="http://schemas.openxmlformats.org/officeDocument/2006/customXml" ds:itemID="{98C6B791-F22A-4109-A690-10C0DC6642E3}">
   <ds:schemaRefs>
     <ds:schemaRef ds:uri="http://schemas.openxmlformats.org/officeDocument/2006/bibliography"/>
   </ds:schemaRefs>

</xml_diff>